<commit_message>
index.html: whitespace op regel #22 verwijderd; api-development.hrmatches.raml: alle gebruikte methods in endpoint beschrijven; endpoints testen tegen mocking service
</commit_message>
<xml_diff>
--- a/Docs/Api endpoints test.docx
+++ b/Docs/Api endpoints test.docx
@@ -43,40 +43,14 @@
     </w:p>
     <w:p>
       <w:r>
-        <w:t>/</w:t>
-      </w:r>
-      <w:r>
-        <w:t>a</w:t>
-      </w:r>
-      <w:r>
-        <w:t>c</w:t>
-      </w:r>
-      <w:r>
-        <w:t>tionItem</w:t>
-      </w:r>
-      <w:r>
-        <w:t xml:space="preserve"> en /</w:t>
-      </w:r>
-      <w:r>
-        <w:t>menu</w:t>
-      </w:r>
-      <w:r>
-        <w:t xml:space="preserve"> defnities aangepast: 2 properties </w:t>
+        <w:t xml:space="preserve">/actionItem en /menu defnities aangepast: 2 properties </w:t>
       </w:r>
       <w:r>
         <w:t>menuItemIconName</w:t>
       </w:r>
       <w:r>
         <w:br/>
-      </w:r>
-      <w:r>
-        <w:t xml:space="preserve">en </w:t>
-      </w:r>
-      <w:r>
-        <w:t>actionItemIconName</w:t>
-      </w:r>
-      <w:r>
-        <w:t xml:space="preserve"> toegevoegd</w:t>
+        <w:t>en actionItemIconName toegevoegd</w:t>
       </w:r>
     </w:p>
     <w:p>
@@ -102,14 +76,17 @@
         <w:tblLook w:val="04A0" w:firstRow="1" w:lastRow="0" w:firstColumn="1" w:lastColumn="0" w:noHBand="0" w:noVBand="1"/>
       </w:tblPr>
       <w:tblGrid>
-        <w:gridCol w:w="3647"/>
-        <w:gridCol w:w="2770"/>
-        <w:gridCol w:w="2871"/>
+        <w:gridCol w:w="3648"/>
+        <w:gridCol w:w="600"/>
+        <w:gridCol w:w="900"/>
+        <w:gridCol w:w="720"/>
+        <w:gridCol w:w="630"/>
+        <w:gridCol w:w="2790"/>
       </w:tblGrid>
       <w:tr>
         <w:tc>
           <w:tcPr>
-            <w:tcW w:w="3070" w:type="dxa"/>
+            <w:tcW w:w="3648" w:type="dxa"/>
           </w:tcPr>
           <w:p>
             <w:pPr>
@@ -129,7 +106,7 @@
         </w:tc>
         <w:tc>
           <w:tcPr>
-            <w:tcW w:w="3071" w:type="dxa"/>
+            <w:tcW w:w="600" w:type="dxa"/>
           </w:tcPr>
           <w:p>
             <w:pPr>
@@ -143,13 +120,87 @@
                 <w:b/>
                 <w:lang w:val="en-US"/>
               </w:rPr>
-              <w:t>Test ok</w:t>
-            </w:r>
-          </w:p>
-        </w:tc>
-        <w:tc>
-          <w:tcPr>
-            <w:tcW w:w="3071" w:type="dxa"/>
+              <w:t>GET</w:t>
+            </w:r>
+          </w:p>
+        </w:tc>
+        <w:tc>
+          <w:tcPr>
+            <w:tcW w:w="900" w:type="dxa"/>
+          </w:tcPr>
+          <w:p>
+            <w:pPr>
+              <w:rPr>
+                <w:b/>
+                <w:lang w:val="en-US"/>
+              </w:rPr>
+            </w:pPr>
+            <w:r>
+              <w:rPr>
+                <w:b/>
+                <w:lang w:val="en-US"/>
+              </w:rPr>
+              <w:t>DELETE</w:t>
+            </w:r>
+            <w:r>
+              <w:rPr>
+                <w:b/>
+                <w:lang w:val="en-US"/>
+              </w:rPr>
+              <w:t xml:space="preserve"> </w:t>
+            </w:r>
+          </w:p>
+        </w:tc>
+        <w:tc>
+          <w:tcPr>
+            <w:tcW w:w="720" w:type="dxa"/>
+          </w:tcPr>
+          <w:p>
+            <w:pPr>
+              <w:rPr>
+                <w:b/>
+                <w:lang w:val="en-US"/>
+              </w:rPr>
+            </w:pPr>
+            <w:r>
+              <w:rPr>
+                <w:b/>
+                <w:lang w:val="en-US"/>
+              </w:rPr>
+              <w:t>POST</w:t>
+            </w:r>
+            <w:r>
+              <w:rPr>
+                <w:b/>
+                <w:lang w:val="en-US"/>
+              </w:rPr>
+              <w:t xml:space="preserve"> </w:t>
+            </w:r>
+          </w:p>
+        </w:tc>
+        <w:tc>
+          <w:tcPr>
+            <w:tcW w:w="630" w:type="dxa"/>
+          </w:tcPr>
+          <w:p>
+            <w:pPr>
+              <w:rPr>
+                <w:b/>
+                <w:lang w:val="en-US"/>
+              </w:rPr>
+            </w:pPr>
+            <w:r>
+              <w:rPr>
+                <w:b/>
+                <w:lang w:val="en-US"/>
+              </w:rPr>
+              <w:t>PUT</w:t>
+            </w:r>
+          </w:p>
+        </w:tc>
+        <w:tc>
+          <w:tcPr>
+            <w:tcW w:w="2790" w:type="dxa"/>
           </w:tcPr>
           <w:p>
             <w:pPr>
@@ -173,27 +224,45 @@
       <w:tr>
         <w:tc>
           <w:tcPr>
-            <w:tcW w:w="3070" w:type="dxa"/>
-          </w:tcPr>
-          <w:p/>
-        </w:tc>
-        <w:tc>
-          <w:tcPr>
-            <w:tcW w:w="3071" w:type="dxa"/>
-          </w:tcPr>
-          <w:p/>
-        </w:tc>
-        <w:tc>
-          <w:tcPr>
-            <w:tcW w:w="3071" w:type="dxa"/>
-          </w:tcPr>
-          <w:p/>
-        </w:tc>
-      </w:tr>
-      <w:tr>
-        <w:tc>
-          <w:tcPr>
-            <w:tcW w:w="3070" w:type="dxa"/>
+            <w:tcW w:w="3648" w:type="dxa"/>
+          </w:tcPr>
+          <w:p/>
+        </w:tc>
+        <w:tc>
+          <w:tcPr>
+            <w:tcW w:w="600" w:type="dxa"/>
+          </w:tcPr>
+          <w:p/>
+        </w:tc>
+        <w:tc>
+          <w:tcPr>
+            <w:tcW w:w="900" w:type="dxa"/>
+          </w:tcPr>
+          <w:p/>
+        </w:tc>
+        <w:tc>
+          <w:tcPr>
+            <w:tcW w:w="720" w:type="dxa"/>
+          </w:tcPr>
+          <w:p/>
+        </w:tc>
+        <w:tc>
+          <w:tcPr>
+            <w:tcW w:w="630" w:type="dxa"/>
+          </w:tcPr>
+          <w:p/>
+        </w:tc>
+        <w:tc>
+          <w:tcPr>
+            <w:tcW w:w="2790" w:type="dxa"/>
+          </w:tcPr>
+          <w:p/>
+        </w:tc>
+      </w:tr>
+      <w:tr>
+        <w:tc>
+          <w:tcPr>
+            <w:tcW w:w="3648" w:type="dxa"/>
           </w:tcPr>
           <w:p>
             <w:r>
@@ -203,7 +272,7 @@
         </w:tc>
         <w:tc>
           <w:tcPr>
-            <w:tcW w:w="3071" w:type="dxa"/>
+            <w:tcW w:w="600" w:type="dxa"/>
           </w:tcPr>
           <w:p>
             <w:r>
@@ -213,28 +282,46 @@
         </w:tc>
         <w:tc>
           <w:tcPr>
-            <w:tcW w:w="3071" w:type="dxa"/>
-          </w:tcPr>
-          <w:p/>
-        </w:tc>
-      </w:tr>
-      <w:tr>
-        <w:tc>
-          <w:tcPr>
-            <w:tcW w:w="3070" w:type="dxa"/>
-          </w:tcPr>
-          <w:p>
-            <w:r>
-              <w:t>/</w:t>
-            </w:r>
-            <w:r>
-              <w:t>actionitem</w:t>
-            </w:r>
-          </w:p>
-        </w:tc>
-        <w:tc>
-          <w:tcPr>
-            <w:tcW w:w="3071" w:type="dxa"/>
+            <w:tcW w:w="900" w:type="dxa"/>
+            <w:shd w:val="clear" w:color="auto" w:fill="808080" w:themeFill="background1" w:themeFillShade="80"/>
+          </w:tcPr>
+          <w:p/>
+        </w:tc>
+        <w:tc>
+          <w:tcPr>
+            <w:tcW w:w="720" w:type="dxa"/>
+            <w:shd w:val="clear" w:color="auto" w:fill="808080" w:themeFill="background1" w:themeFillShade="80"/>
+          </w:tcPr>
+          <w:p/>
+        </w:tc>
+        <w:tc>
+          <w:tcPr>
+            <w:tcW w:w="630" w:type="dxa"/>
+            <w:shd w:val="clear" w:color="auto" w:fill="808080" w:themeFill="background1" w:themeFillShade="80"/>
+          </w:tcPr>
+          <w:p/>
+        </w:tc>
+        <w:tc>
+          <w:tcPr>
+            <w:tcW w:w="2790" w:type="dxa"/>
+          </w:tcPr>
+          <w:p/>
+        </w:tc>
+      </w:tr>
+      <w:tr>
+        <w:tc>
+          <w:tcPr>
+            <w:tcW w:w="3648" w:type="dxa"/>
+          </w:tcPr>
+          <w:p>
+            <w:r>
+              <w:t>/actionitem</w:t>
+            </w:r>
+          </w:p>
+        </w:tc>
+        <w:tc>
+          <w:tcPr>
+            <w:tcW w:w="600" w:type="dxa"/>
           </w:tcPr>
           <w:p>
             <w:r>
@@ -244,15 +331,33 @@
         </w:tc>
         <w:tc>
           <w:tcPr>
-            <w:tcW w:w="3071" w:type="dxa"/>
-          </w:tcPr>
-          <w:p/>
-        </w:tc>
-      </w:tr>
-      <w:tr>
-        <w:tc>
-          <w:tcPr>
-            <w:tcW w:w="3070" w:type="dxa"/>
+            <w:tcW w:w="900" w:type="dxa"/>
+          </w:tcPr>
+          <w:p/>
+        </w:tc>
+        <w:tc>
+          <w:tcPr>
+            <w:tcW w:w="720" w:type="dxa"/>
+          </w:tcPr>
+          <w:p/>
+        </w:tc>
+        <w:tc>
+          <w:tcPr>
+            <w:tcW w:w="630" w:type="dxa"/>
+          </w:tcPr>
+          <w:p/>
+        </w:tc>
+        <w:tc>
+          <w:tcPr>
+            <w:tcW w:w="2790" w:type="dxa"/>
+          </w:tcPr>
+          <w:p/>
+        </w:tc>
+      </w:tr>
+      <w:tr>
+        <w:tc>
+          <w:tcPr>
+            <w:tcW w:w="3648" w:type="dxa"/>
           </w:tcPr>
           <w:p>
             <w:r>
@@ -262,7 +367,7 @@
         </w:tc>
         <w:tc>
           <w:tcPr>
-            <w:tcW w:w="3071" w:type="dxa"/>
+            <w:tcW w:w="600" w:type="dxa"/>
           </w:tcPr>
           <w:p>
             <w:r>
@@ -272,15 +377,33 @@
         </w:tc>
         <w:tc>
           <w:tcPr>
-            <w:tcW w:w="3071" w:type="dxa"/>
-          </w:tcPr>
-          <w:p/>
-        </w:tc>
-      </w:tr>
-      <w:tr>
-        <w:tc>
-          <w:tcPr>
-            <w:tcW w:w="3070" w:type="dxa"/>
+            <w:tcW w:w="900" w:type="dxa"/>
+          </w:tcPr>
+          <w:p/>
+        </w:tc>
+        <w:tc>
+          <w:tcPr>
+            <w:tcW w:w="720" w:type="dxa"/>
+          </w:tcPr>
+          <w:p/>
+        </w:tc>
+        <w:tc>
+          <w:tcPr>
+            <w:tcW w:w="630" w:type="dxa"/>
+          </w:tcPr>
+          <w:p/>
+        </w:tc>
+        <w:tc>
+          <w:tcPr>
+            <w:tcW w:w="2790" w:type="dxa"/>
+          </w:tcPr>
+          <w:p/>
+        </w:tc>
+      </w:tr>
+      <w:tr>
+        <w:tc>
+          <w:tcPr>
+            <w:tcW w:w="3648" w:type="dxa"/>
           </w:tcPr>
           <w:p>
             <w:r>
@@ -290,28 +413,48 @@
         </w:tc>
         <w:tc>
           <w:tcPr>
-            <w:tcW w:w="3071" w:type="dxa"/>
-          </w:tcPr>
-          <w:p>
-            <w:r>
-              <w:t>O</w:t>
-            </w:r>
-            <w:r>
-              <w:t>k</w:t>
-            </w:r>
-          </w:p>
-        </w:tc>
-        <w:tc>
-          <w:tcPr>
-            <w:tcW w:w="3071" w:type="dxa"/>
-          </w:tcPr>
-          <w:p/>
-        </w:tc>
-      </w:tr>
-      <w:tr>
-        <w:tc>
-          <w:tcPr>
-            <w:tcW w:w="3070" w:type="dxa"/>
+            <w:tcW w:w="600" w:type="dxa"/>
+          </w:tcPr>
+          <w:p>
+            <w:r>
+              <w:t>Ok</w:t>
+            </w:r>
+          </w:p>
+        </w:tc>
+        <w:tc>
+          <w:tcPr>
+            <w:tcW w:w="900" w:type="dxa"/>
+          </w:tcPr>
+          <w:p/>
+        </w:tc>
+        <w:tc>
+          <w:tcPr>
+            <w:tcW w:w="720" w:type="dxa"/>
+          </w:tcPr>
+          <w:p>
+            <w:r>
+              <w:t>Ok</w:t>
+            </w:r>
+          </w:p>
+        </w:tc>
+        <w:tc>
+          <w:tcPr>
+            <w:tcW w:w="630" w:type="dxa"/>
+            <w:shd w:val="clear" w:color="auto" w:fill="808080" w:themeFill="background1" w:themeFillShade="80"/>
+          </w:tcPr>
+          <w:p/>
+        </w:tc>
+        <w:tc>
+          <w:tcPr>
+            <w:tcW w:w="2790" w:type="dxa"/>
+          </w:tcPr>
+          <w:p/>
+        </w:tc>
+      </w:tr>
+      <w:tr>
+        <w:tc>
+          <w:tcPr>
+            <w:tcW w:w="3648" w:type="dxa"/>
           </w:tcPr>
           <w:p>
             <w:r>
@@ -321,21 +464,44 @@
         </w:tc>
         <w:tc>
           <w:tcPr>
-            <w:tcW w:w="3071" w:type="dxa"/>
-          </w:tcPr>
-          <w:p/>
-        </w:tc>
-        <w:tc>
-          <w:tcPr>
-            <w:tcW w:w="3071" w:type="dxa"/>
-          </w:tcPr>
-          <w:p/>
-        </w:tc>
-      </w:tr>
-      <w:tr>
-        <w:tc>
-          <w:tcPr>
-            <w:tcW w:w="3070" w:type="dxa"/>
+            <w:tcW w:w="600" w:type="dxa"/>
+          </w:tcPr>
+          <w:p>
+            <w:r>
+              <w:t>ok</w:t>
+            </w:r>
+          </w:p>
+        </w:tc>
+        <w:tc>
+          <w:tcPr>
+            <w:tcW w:w="900" w:type="dxa"/>
+          </w:tcPr>
+          <w:p/>
+        </w:tc>
+        <w:tc>
+          <w:tcPr>
+            <w:tcW w:w="720" w:type="dxa"/>
+          </w:tcPr>
+          <w:p/>
+        </w:tc>
+        <w:tc>
+          <w:tcPr>
+            <w:tcW w:w="630" w:type="dxa"/>
+            <w:shd w:val="clear" w:color="auto" w:fill="808080" w:themeFill="background1" w:themeFillShade="80"/>
+          </w:tcPr>
+          <w:p/>
+        </w:tc>
+        <w:tc>
+          <w:tcPr>
+            <w:tcW w:w="2790" w:type="dxa"/>
+          </w:tcPr>
+          <w:p/>
+        </w:tc>
+      </w:tr>
+      <w:tr>
+        <w:tc>
+          <w:tcPr>
+            <w:tcW w:w="3648" w:type="dxa"/>
           </w:tcPr>
           <w:p>
             <w:r>
@@ -345,21 +511,42 @@
         </w:tc>
         <w:tc>
           <w:tcPr>
-            <w:tcW w:w="3071" w:type="dxa"/>
-          </w:tcPr>
-          <w:p/>
-        </w:tc>
-        <w:tc>
-          <w:tcPr>
-            <w:tcW w:w="3071" w:type="dxa"/>
-          </w:tcPr>
-          <w:p/>
-        </w:tc>
-      </w:tr>
-      <w:tr>
-        <w:tc>
-          <w:tcPr>
-            <w:tcW w:w="3070" w:type="dxa"/>
+            <w:tcW w:w="600" w:type="dxa"/>
+          </w:tcPr>
+          <w:p/>
+        </w:tc>
+        <w:tc>
+          <w:tcPr>
+            <w:tcW w:w="900" w:type="dxa"/>
+            <w:shd w:val="clear" w:color="auto" w:fill="808080" w:themeFill="background1" w:themeFillShade="80"/>
+          </w:tcPr>
+          <w:p/>
+        </w:tc>
+        <w:tc>
+          <w:tcPr>
+            <w:tcW w:w="720" w:type="dxa"/>
+            <w:shd w:val="clear" w:color="auto" w:fill="808080" w:themeFill="background1" w:themeFillShade="80"/>
+          </w:tcPr>
+          <w:p/>
+        </w:tc>
+        <w:tc>
+          <w:tcPr>
+            <w:tcW w:w="630" w:type="dxa"/>
+            <w:shd w:val="clear" w:color="auto" w:fill="808080" w:themeFill="background1" w:themeFillShade="80"/>
+          </w:tcPr>
+          <w:p/>
+        </w:tc>
+        <w:tc>
+          <w:tcPr>
+            <w:tcW w:w="2790" w:type="dxa"/>
+          </w:tcPr>
+          <w:p/>
+        </w:tc>
+      </w:tr>
+      <w:tr>
+        <w:tc>
+          <w:tcPr>
+            <w:tcW w:w="3648" w:type="dxa"/>
           </w:tcPr>
           <w:p>
             <w:r>
@@ -369,21 +556,42 @@
         </w:tc>
         <w:tc>
           <w:tcPr>
-            <w:tcW w:w="3071" w:type="dxa"/>
-          </w:tcPr>
-          <w:p/>
-        </w:tc>
-        <w:tc>
-          <w:tcPr>
-            <w:tcW w:w="3071" w:type="dxa"/>
-          </w:tcPr>
-          <w:p/>
-        </w:tc>
-      </w:tr>
-      <w:tr>
-        <w:tc>
-          <w:tcPr>
-            <w:tcW w:w="3070" w:type="dxa"/>
+            <w:tcW w:w="600" w:type="dxa"/>
+          </w:tcPr>
+          <w:p/>
+        </w:tc>
+        <w:tc>
+          <w:tcPr>
+            <w:tcW w:w="900" w:type="dxa"/>
+            <w:shd w:val="clear" w:color="auto" w:fill="808080" w:themeFill="background1" w:themeFillShade="80"/>
+          </w:tcPr>
+          <w:p/>
+        </w:tc>
+        <w:tc>
+          <w:tcPr>
+            <w:tcW w:w="720" w:type="dxa"/>
+            <w:shd w:val="clear" w:color="auto" w:fill="808080" w:themeFill="background1" w:themeFillShade="80"/>
+          </w:tcPr>
+          <w:p/>
+        </w:tc>
+        <w:tc>
+          <w:tcPr>
+            <w:tcW w:w="630" w:type="dxa"/>
+            <w:shd w:val="clear" w:color="auto" w:fill="808080" w:themeFill="background1" w:themeFillShade="80"/>
+          </w:tcPr>
+          <w:p/>
+        </w:tc>
+        <w:tc>
+          <w:tcPr>
+            <w:tcW w:w="2790" w:type="dxa"/>
+          </w:tcPr>
+          <w:p/>
+        </w:tc>
+      </w:tr>
+      <w:tr>
+        <w:tc>
+          <w:tcPr>
+            <w:tcW w:w="3648" w:type="dxa"/>
           </w:tcPr>
           <w:p>
             <w:r>
@@ -393,21 +601,39 @@
         </w:tc>
         <w:tc>
           <w:tcPr>
-            <w:tcW w:w="3071" w:type="dxa"/>
-          </w:tcPr>
-          <w:p/>
-        </w:tc>
-        <w:tc>
-          <w:tcPr>
-            <w:tcW w:w="3071" w:type="dxa"/>
-          </w:tcPr>
-          <w:p/>
-        </w:tc>
-      </w:tr>
-      <w:tr>
-        <w:tc>
-          <w:tcPr>
-            <w:tcW w:w="3070" w:type="dxa"/>
+            <w:tcW w:w="600" w:type="dxa"/>
+          </w:tcPr>
+          <w:p/>
+        </w:tc>
+        <w:tc>
+          <w:tcPr>
+            <w:tcW w:w="900" w:type="dxa"/>
+          </w:tcPr>
+          <w:p/>
+        </w:tc>
+        <w:tc>
+          <w:tcPr>
+            <w:tcW w:w="720" w:type="dxa"/>
+          </w:tcPr>
+          <w:p/>
+        </w:tc>
+        <w:tc>
+          <w:tcPr>
+            <w:tcW w:w="630" w:type="dxa"/>
+          </w:tcPr>
+          <w:p/>
+        </w:tc>
+        <w:tc>
+          <w:tcPr>
+            <w:tcW w:w="2790" w:type="dxa"/>
+          </w:tcPr>
+          <w:p/>
+        </w:tc>
+      </w:tr>
+      <w:tr>
+        <w:tc>
+          <w:tcPr>
+            <w:tcW w:w="3648" w:type="dxa"/>
           </w:tcPr>
           <w:p>
             <w:r>
@@ -417,21 +643,39 @@
         </w:tc>
         <w:tc>
           <w:tcPr>
-            <w:tcW w:w="3071" w:type="dxa"/>
-          </w:tcPr>
-          <w:p/>
-        </w:tc>
-        <w:tc>
-          <w:tcPr>
-            <w:tcW w:w="3071" w:type="dxa"/>
-          </w:tcPr>
-          <w:p/>
-        </w:tc>
-      </w:tr>
-      <w:tr>
-        <w:tc>
-          <w:tcPr>
-            <w:tcW w:w="3070" w:type="dxa"/>
+            <w:tcW w:w="600" w:type="dxa"/>
+          </w:tcPr>
+          <w:p/>
+        </w:tc>
+        <w:tc>
+          <w:tcPr>
+            <w:tcW w:w="900" w:type="dxa"/>
+          </w:tcPr>
+          <w:p/>
+        </w:tc>
+        <w:tc>
+          <w:tcPr>
+            <w:tcW w:w="720" w:type="dxa"/>
+          </w:tcPr>
+          <w:p/>
+        </w:tc>
+        <w:tc>
+          <w:tcPr>
+            <w:tcW w:w="630" w:type="dxa"/>
+          </w:tcPr>
+          <w:p/>
+        </w:tc>
+        <w:tc>
+          <w:tcPr>
+            <w:tcW w:w="2790" w:type="dxa"/>
+          </w:tcPr>
+          <w:p/>
+        </w:tc>
+      </w:tr>
+      <w:tr>
+        <w:tc>
+          <w:tcPr>
+            <w:tcW w:w="3648" w:type="dxa"/>
           </w:tcPr>
           <w:p>
             <w:r>
@@ -441,21 +685,42 @@
         </w:tc>
         <w:tc>
           <w:tcPr>
-            <w:tcW w:w="3071" w:type="dxa"/>
-          </w:tcPr>
-          <w:p/>
-        </w:tc>
-        <w:tc>
-          <w:tcPr>
-            <w:tcW w:w="3071" w:type="dxa"/>
-          </w:tcPr>
-          <w:p/>
-        </w:tc>
-      </w:tr>
-      <w:tr>
-        <w:tc>
-          <w:tcPr>
-            <w:tcW w:w="3070" w:type="dxa"/>
+            <w:tcW w:w="600" w:type="dxa"/>
+            <w:shd w:val="clear" w:color="auto" w:fill="808080" w:themeFill="background1" w:themeFillShade="80"/>
+          </w:tcPr>
+          <w:p/>
+        </w:tc>
+        <w:tc>
+          <w:tcPr>
+            <w:tcW w:w="900" w:type="dxa"/>
+            <w:shd w:val="clear" w:color="auto" w:fill="808080" w:themeFill="background1" w:themeFillShade="80"/>
+          </w:tcPr>
+          <w:p/>
+        </w:tc>
+        <w:tc>
+          <w:tcPr>
+            <w:tcW w:w="720" w:type="dxa"/>
+          </w:tcPr>
+          <w:p/>
+        </w:tc>
+        <w:tc>
+          <w:tcPr>
+            <w:tcW w:w="630" w:type="dxa"/>
+            <w:shd w:val="clear" w:color="auto" w:fill="808080" w:themeFill="background1" w:themeFillShade="80"/>
+          </w:tcPr>
+          <w:p/>
+        </w:tc>
+        <w:tc>
+          <w:tcPr>
+            <w:tcW w:w="2790" w:type="dxa"/>
+          </w:tcPr>
+          <w:p/>
+        </w:tc>
+      </w:tr>
+      <w:tr>
+        <w:tc>
+          <w:tcPr>
+            <w:tcW w:w="3648" w:type="dxa"/>
           </w:tcPr>
           <w:p>
             <w:r>
@@ -465,21 +730,42 @@
         </w:tc>
         <w:tc>
           <w:tcPr>
-            <w:tcW w:w="3071" w:type="dxa"/>
-          </w:tcPr>
-          <w:p/>
-        </w:tc>
-        <w:tc>
-          <w:tcPr>
-            <w:tcW w:w="3071" w:type="dxa"/>
-          </w:tcPr>
-          <w:p/>
-        </w:tc>
-      </w:tr>
-      <w:tr>
-        <w:tc>
-          <w:tcPr>
-            <w:tcW w:w="3070" w:type="dxa"/>
+            <w:tcW w:w="600" w:type="dxa"/>
+            <w:shd w:val="clear" w:color="auto" w:fill="808080" w:themeFill="background1" w:themeFillShade="80"/>
+          </w:tcPr>
+          <w:p/>
+        </w:tc>
+        <w:tc>
+          <w:tcPr>
+            <w:tcW w:w="900" w:type="dxa"/>
+            <w:shd w:val="clear" w:color="auto" w:fill="808080" w:themeFill="background1" w:themeFillShade="80"/>
+          </w:tcPr>
+          <w:p/>
+        </w:tc>
+        <w:tc>
+          <w:tcPr>
+            <w:tcW w:w="720" w:type="dxa"/>
+          </w:tcPr>
+          <w:p/>
+        </w:tc>
+        <w:tc>
+          <w:tcPr>
+            <w:tcW w:w="630" w:type="dxa"/>
+            <w:shd w:val="clear" w:color="auto" w:fill="808080" w:themeFill="background1" w:themeFillShade="80"/>
+          </w:tcPr>
+          <w:p/>
+        </w:tc>
+        <w:tc>
+          <w:tcPr>
+            <w:tcW w:w="2790" w:type="dxa"/>
+          </w:tcPr>
+          <w:p/>
+        </w:tc>
+      </w:tr>
+      <w:tr>
+        <w:tc>
+          <w:tcPr>
+            <w:tcW w:w="3648" w:type="dxa"/>
           </w:tcPr>
           <w:p>
             <w:pPr>
@@ -494,48 +780,81 @@
         </w:tc>
         <w:tc>
           <w:tcPr>
-            <w:tcW w:w="3071" w:type="dxa"/>
-          </w:tcPr>
-          <w:p/>
-        </w:tc>
-        <w:tc>
-          <w:tcPr>
-            <w:tcW w:w="3071" w:type="dxa"/>
-          </w:tcPr>
-          <w:p/>
-        </w:tc>
-      </w:tr>
-      <w:tr>
-        <w:tc>
-          <w:tcPr>
-            <w:tcW w:w="3070" w:type="dxa"/>
-          </w:tcPr>
-          <w:p>
-            <w:r>
-              <w:t>/references</w:t>
-            </w:r>
-            <w:r>
-              <w:t>/{id}</w:t>
-            </w:r>
-          </w:p>
-        </w:tc>
-        <w:tc>
-          <w:tcPr>
-            <w:tcW w:w="3071" w:type="dxa"/>
-          </w:tcPr>
-          <w:p/>
-        </w:tc>
-        <w:tc>
-          <w:tcPr>
-            <w:tcW w:w="3071" w:type="dxa"/>
-          </w:tcPr>
-          <w:p/>
-        </w:tc>
-      </w:tr>
-      <w:tr>
-        <w:tc>
-          <w:tcPr>
-            <w:tcW w:w="3070" w:type="dxa"/>
+            <w:tcW w:w="600" w:type="dxa"/>
+          </w:tcPr>
+          <w:p/>
+        </w:tc>
+        <w:tc>
+          <w:tcPr>
+            <w:tcW w:w="900" w:type="dxa"/>
+          </w:tcPr>
+          <w:p/>
+        </w:tc>
+        <w:tc>
+          <w:tcPr>
+            <w:tcW w:w="720" w:type="dxa"/>
+          </w:tcPr>
+          <w:p/>
+        </w:tc>
+        <w:tc>
+          <w:tcPr>
+            <w:tcW w:w="630" w:type="dxa"/>
+          </w:tcPr>
+          <w:p/>
+        </w:tc>
+        <w:tc>
+          <w:tcPr>
+            <w:tcW w:w="2790" w:type="dxa"/>
+          </w:tcPr>
+          <w:p/>
+        </w:tc>
+      </w:tr>
+      <w:tr>
+        <w:tc>
+          <w:tcPr>
+            <w:tcW w:w="3648" w:type="dxa"/>
+          </w:tcPr>
+          <w:p>
+            <w:r>
+              <w:t>/references/{id}</w:t>
+            </w:r>
+          </w:p>
+        </w:tc>
+        <w:tc>
+          <w:tcPr>
+            <w:tcW w:w="600" w:type="dxa"/>
+          </w:tcPr>
+          <w:p/>
+        </w:tc>
+        <w:tc>
+          <w:tcPr>
+            <w:tcW w:w="900" w:type="dxa"/>
+          </w:tcPr>
+          <w:p/>
+        </w:tc>
+        <w:tc>
+          <w:tcPr>
+            <w:tcW w:w="720" w:type="dxa"/>
+          </w:tcPr>
+          <w:p/>
+        </w:tc>
+        <w:tc>
+          <w:tcPr>
+            <w:tcW w:w="630" w:type="dxa"/>
+          </w:tcPr>
+          <w:p/>
+        </w:tc>
+        <w:tc>
+          <w:tcPr>
+            <w:tcW w:w="2790" w:type="dxa"/>
+          </w:tcPr>
+          <w:p/>
+        </w:tc>
+      </w:tr>
+      <w:tr>
+        <w:tc>
+          <w:tcPr>
+            <w:tcW w:w="3648" w:type="dxa"/>
           </w:tcPr>
           <w:p>
             <w:r>
@@ -545,21 +864,42 @@
         </w:tc>
         <w:tc>
           <w:tcPr>
-            <w:tcW w:w="3071" w:type="dxa"/>
-          </w:tcPr>
-          <w:p/>
-        </w:tc>
-        <w:tc>
-          <w:tcPr>
-            <w:tcW w:w="3071" w:type="dxa"/>
-          </w:tcPr>
-          <w:p/>
-        </w:tc>
-      </w:tr>
-      <w:tr>
-        <w:tc>
-          <w:tcPr>
-            <w:tcW w:w="3070" w:type="dxa"/>
+            <w:tcW w:w="600" w:type="dxa"/>
+          </w:tcPr>
+          <w:p/>
+        </w:tc>
+        <w:tc>
+          <w:tcPr>
+            <w:tcW w:w="900" w:type="dxa"/>
+            <w:shd w:val="clear" w:color="auto" w:fill="808080" w:themeFill="background1" w:themeFillShade="80"/>
+          </w:tcPr>
+          <w:p/>
+        </w:tc>
+        <w:tc>
+          <w:tcPr>
+            <w:tcW w:w="720" w:type="dxa"/>
+            <w:shd w:val="clear" w:color="auto" w:fill="808080" w:themeFill="background1" w:themeFillShade="80"/>
+          </w:tcPr>
+          <w:p/>
+        </w:tc>
+        <w:tc>
+          <w:tcPr>
+            <w:tcW w:w="630" w:type="dxa"/>
+            <w:shd w:val="clear" w:color="auto" w:fill="808080" w:themeFill="background1" w:themeFillShade="80"/>
+          </w:tcPr>
+          <w:p/>
+        </w:tc>
+        <w:tc>
+          <w:tcPr>
+            <w:tcW w:w="2790" w:type="dxa"/>
+          </w:tcPr>
+          <w:p/>
+        </w:tc>
+      </w:tr>
+      <w:tr>
+        <w:tc>
+          <w:tcPr>
+            <w:tcW w:w="3648" w:type="dxa"/>
           </w:tcPr>
           <w:p>
             <w:r>
@@ -569,21 +909,39 @@
         </w:tc>
         <w:tc>
           <w:tcPr>
-            <w:tcW w:w="3071" w:type="dxa"/>
-          </w:tcPr>
-          <w:p/>
-        </w:tc>
-        <w:tc>
-          <w:tcPr>
-            <w:tcW w:w="3071" w:type="dxa"/>
-          </w:tcPr>
-          <w:p/>
-        </w:tc>
-      </w:tr>
-      <w:tr>
-        <w:tc>
-          <w:tcPr>
-            <w:tcW w:w="3070" w:type="dxa"/>
+            <w:tcW w:w="600" w:type="dxa"/>
+          </w:tcPr>
+          <w:p/>
+        </w:tc>
+        <w:tc>
+          <w:tcPr>
+            <w:tcW w:w="900" w:type="dxa"/>
+          </w:tcPr>
+          <w:p/>
+        </w:tc>
+        <w:tc>
+          <w:tcPr>
+            <w:tcW w:w="720" w:type="dxa"/>
+          </w:tcPr>
+          <w:p/>
+        </w:tc>
+        <w:tc>
+          <w:tcPr>
+            <w:tcW w:w="630" w:type="dxa"/>
+          </w:tcPr>
+          <w:p/>
+        </w:tc>
+        <w:tc>
+          <w:tcPr>
+            <w:tcW w:w="2790" w:type="dxa"/>
+          </w:tcPr>
+          <w:p/>
+        </w:tc>
+      </w:tr>
+      <w:tr>
+        <w:tc>
+          <w:tcPr>
+            <w:tcW w:w="3648" w:type="dxa"/>
           </w:tcPr>
           <w:p>
             <w:r>
@@ -593,21 +951,39 @@
         </w:tc>
         <w:tc>
           <w:tcPr>
-            <w:tcW w:w="3071" w:type="dxa"/>
-          </w:tcPr>
-          <w:p/>
-        </w:tc>
-        <w:tc>
-          <w:tcPr>
-            <w:tcW w:w="3071" w:type="dxa"/>
-          </w:tcPr>
-          <w:p/>
-        </w:tc>
-      </w:tr>
-      <w:tr>
-        <w:tc>
-          <w:tcPr>
-            <w:tcW w:w="3070" w:type="dxa"/>
+            <w:tcW w:w="600" w:type="dxa"/>
+          </w:tcPr>
+          <w:p/>
+        </w:tc>
+        <w:tc>
+          <w:tcPr>
+            <w:tcW w:w="900" w:type="dxa"/>
+          </w:tcPr>
+          <w:p/>
+        </w:tc>
+        <w:tc>
+          <w:tcPr>
+            <w:tcW w:w="720" w:type="dxa"/>
+          </w:tcPr>
+          <w:p/>
+        </w:tc>
+        <w:tc>
+          <w:tcPr>
+            <w:tcW w:w="630" w:type="dxa"/>
+          </w:tcPr>
+          <w:p/>
+        </w:tc>
+        <w:tc>
+          <w:tcPr>
+            <w:tcW w:w="2790" w:type="dxa"/>
+          </w:tcPr>
+          <w:p/>
+        </w:tc>
+      </w:tr>
+      <w:tr>
+        <w:tc>
+          <w:tcPr>
+            <w:tcW w:w="3648" w:type="dxa"/>
           </w:tcPr>
           <w:p>
             <w:r>
@@ -617,21 +993,42 @@
         </w:tc>
         <w:tc>
           <w:tcPr>
-            <w:tcW w:w="3071" w:type="dxa"/>
-          </w:tcPr>
-          <w:p/>
-        </w:tc>
-        <w:tc>
-          <w:tcPr>
-            <w:tcW w:w="3071" w:type="dxa"/>
-          </w:tcPr>
-          <w:p/>
-        </w:tc>
-      </w:tr>
-      <w:tr>
-        <w:tc>
-          <w:tcPr>
-            <w:tcW w:w="3070" w:type="dxa"/>
+            <w:tcW w:w="600" w:type="dxa"/>
+            <w:shd w:val="clear" w:color="auto" w:fill="808080" w:themeFill="background1" w:themeFillShade="80"/>
+          </w:tcPr>
+          <w:p/>
+        </w:tc>
+        <w:tc>
+          <w:tcPr>
+            <w:tcW w:w="900" w:type="dxa"/>
+            <w:shd w:val="clear" w:color="auto" w:fill="808080" w:themeFill="background1" w:themeFillShade="80"/>
+          </w:tcPr>
+          <w:p/>
+        </w:tc>
+        <w:tc>
+          <w:tcPr>
+            <w:tcW w:w="720" w:type="dxa"/>
+          </w:tcPr>
+          <w:p/>
+        </w:tc>
+        <w:tc>
+          <w:tcPr>
+            <w:tcW w:w="630" w:type="dxa"/>
+            <w:shd w:val="clear" w:color="auto" w:fill="808080" w:themeFill="background1" w:themeFillShade="80"/>
+          </w:tcPr>
+          <w:p/>
+        </w:tc>
+        <w:tc>
+          <w:tcPr>
+            <w:tcW w:w="2790" w:type="dxa"/>
+          </w:tcPr>
+          <w:p/>
+        </w:tc>
+      </w:tr>
+      <w:tr>
+        <w:tc>
+          <w:tcPr>
+            <w:tcW w:w="3648" w:type="dxa"/>
           </w:tcPr>
           <w:p>
             <w:r>
@@ -641,21 +1038,42 @@
         </w:tc>
         <w:tc>
           <w:tcPr>
-            <w:tcW w:w="3071" w:type="dxa"/>
-          </w:tcPr>
-          <w:p/>
-        </w:tc>
-        <w:tc>
-          <w:tcPr>
-            <w:tcW w:w="3071" w:type="dxa"/>
-          </w:tcPr>
-          <w:p/>
-        </w:tc>
-      </w:tr>
-      <w:tr>
-        <w:tc>
-          <w:tcPr>
-            <w:tcW w:w="3070" w:type="dxa"/>
+            <w:tcW w:w="600" w:type="dxa"/>
+            <w:shd w:val="clear" w:color="auto" w:fill="808080" w:themeFill="background1" w:themeFillShade="80"/>
+          </w:tcPr>
+          <w:p/>
+        </w:tc>
+        <w:tc>
+          <w:tcPr>
+            <w:tcW w:w="900" w:type="dxa"/>
+            <w:shd w:val="clear" w:color="auto" w:fill="808080" w:themeFill="background1" w:themeFillShade="80"/>
+          </w:tcPr>
+          <w:p/>
+        </w:tc>
+        <w:tc>
+          <w:tcPr>
+            <w:tcW w:w="720" w:type="dxa"/>
+          </w:tcPr>
+          <w:p/>
+        </w:tc>
+        <w:tc>
+          <w:tcPr>
+            <w:tcW w:w="630" w:type="dxa"/>
+            <w:shd w:val="clear" w:color="auto" w:fill="808080" w:themeFill="background1" w:themeFillShade="80"/>
+          </w:tcPr>
+          <w:p/>
+        </w:tc>
+        <w:tc>
+          <w:tcPr>
+            <w:tcW w:w="2790" w:type="dxa"/>
+          </w:tcPr>
+          <w:p/>
+        </w:tc>
+      </w:tr>
+      <w:tr>
+        <w:tc>
+          <w:tcPr>
+            <w:tcW w:w="3648" w:type="dxa"/>
           </w:tcPr>
           <w:p>
             <w:r>
@@ -665,48 +1083,87 @@
         </w:tc>
         <w:tc>
           <w:tcPr>
-            <w:tcW w:w="3071" w:type="dxa"/>
-          </w:tcPr>
-          <w:p/>
-        </w:tc>
-        <w:tc>
-          <w:tcPr>
-            <w:tcW w:w="3071" w:type="dxa"/>
-          </w:tcPr>
-          <w:p/>
-        </w:tc>
-      </w:tr>
-      <w:tr>
-        <w:tc>
-          <w:tcPr>
-            <w:tcW w:w="3070" w:type="dxa"/>
-          </w:tcPr>
-          <w:p>
-            <w:r>
-              <w:t>/language</w:t>
-            </w:r>
-            <w:r>
-              <w:t>/{id}</w:t>
-            </w:r>
-          </w:p>
-        </w:tc>
-        <w:tc>
-          <w:tcPr>
-            <w:tcW w:w="3071" w:type="dxa"/>
-          </w:tcPr>
-          <w:p/>
-        </w:tc>
-        <w:tc>
-          <w:tcPr>
-            <w:tcW w:w="3071" w:type="dxa"/>
-          </w:tcPr>
-          <w:p/>
-        </w:tc>
-      </w:tr>
-      <w:tr>
-        <w:tc>
-          <w:tcPr>
-            <w:tcW w:w="3070" w:type="dxa"/>
+            <w:tcW w:w="600" w:type="dxa"/>
+          </w:tcPr>
+          <w:p/>
+        </w:tc>
+        <w:tc>
+          <w:tcPr>
+            <w:tcW w:w="900" w:type="dxa"/>
+            <w:shd w:val="clear" w:color="auto" w:fill="808080" w:themeFill="background1" w:themeFillShade="80"/>
+          </w:tcPr>
+          <w:p/>
+        </w:tc>
+        <w:tc>
+          <w:tcPr>
+            <w:tcW w:w="720" w:type="dxa"/>
+            <w:shd w:val="clear" w:color="auto" w:fill="808080" w:themeFill="background1" w:themeFillShade="80"/>
+          </w:tcPr>
+          <w:p/>
+        </w:tc>
+        <w:tc>
+          <w:tcPr>
+            <w:tcW w:w="630" w:type="dxa"/>
+            <w:shd w:val="clear" w:color="auto" w:fill="808080" w:themeFill="background1" w:themeFillShade="80"/>
+          </w:tcPr>
+          <w:p/>
+        </w:tc>
+        <w:tc>
+          <w:tcPr>
+            <w:tcW w:w="2790" w:type="dxa"/>
+          </w:tcPr>
+          <w:p/>
+        </w:tc>
+      </w:tr>
+      <w:tr>
+        <w:tc>
+          <w:tcPr>
+            <w:tcW w:w="3648" w:type="dxa"/>
+          </w:tcPr>
+          <w:p>
+            <w:r>
+              <w:t>/language/{id}</w:t>
+            </w:r>
+          </w:p>
+        </w:tc>
+        <w:tc>
+          <w:tcPr>
+            <w:tcW w:w="600" w:type="dxa"/>
+          </w:tcPr>
+          <w:p/>
+        </w:tc>
+        <w:tc>
+          <w:tcPr>
+            <w:tcW w:w="900" w:type="dxa"/>
+            <w:shd w:val="clear" w:color="auto" w:fill="808080" w:themeFill="background1" w:themeFillShade="80"/>
+          </w:tcPr>
+          <w:p/>
+        </w:tc>
+        <w:tc>
+          <w:tcPr>
+            <w:tcW w:w="720" w:type="dxa"/>
+            <w:shd w:val="clear" w:color="auto" w:fill="808080" w:themeFill="background1" w:themeFillShade="80"/>
+          </w:tcPr>
+          <w:p/>
+        </w:tc>
+        <w:tc>
+          <w:tcPr>
+            <w:tcW w:w="630" w:type="dxa"/>
+            <w:shd w:val="clear" w:color="auto" w:fill="808080" w:themeFill="background1" w:themeFillShade="80"/>
+          </w:tcPr>
+          <w:p/>
+        </w:tc>
+        <w:tc>
+          <w:tcPr>
+            <w:tcW w:w="2790" w:type="dxa"/>
+          </w:tcPr>
+          <w:p/>
+        </w:tc>
+      </w:tr>
+      <w:tr>
+        <w:tc>
+          <w:tcPr>
+            <w:tcW w:w="3648" w:type="dxa"/>
           </w:tcPr>
           <w:p>
             <w:r>
@@ -716,48 +1173,87 @@
         </w:tc>
         <w:tc>
           <w:tcPr>
-            <w:tcW w:w="3071" w:type="dxa"/>
-          </w:tcPr>
-          <w:p/>
-        </w:tc>
-        <w:tc>
-          <w:tcPr>
-            <w:tcW w:w="3071" w:type="dxa"/>
-          </w:tcPr>
-          <w:p/>
-        </w:tc>
-      </w:tr>
-      <w:tr>
-        <w:tc>
-          <w:tcPr>
-            <w:tcW w:w="3070" w:type="dxa"/>
-          </w:tcPr>
-          <w:p>
-            <w:r>
-              <w:t>/jobs</w:t>
-            </w:r>
-            <w:r>
-              <w:t>/{jobId}</w:t>
-            </w:r>
-          </w:p>
-        </w:tc>
-        <w:tc>
-          <w:tcPr>
-            <w:tcW w:w="3071" w:type="dxa"/>
-          </w:tcPr>
-          <w:p/>
-        </w:tc>
-        <w:tc>
-          <w:tcPr>
-            <w:tcW w:w="3071" w:type="dxa"/>
-          </w:tcPr>
-          <w:p/>
-        </w:tc>
-      </w:tr>
-      <w:tr>
-        <w:tc>
-          <w:tcPr>
-            <w:tcW w:w="3070" w:type="dxa"/>
+            <w:tcW w:w="600" w:type="dxa"/>
+          </w:tcPr>
+          <w:p/>
+        </w:tc>
+        <w:tc>
+          <w:tcPr>
+            <w:tcW w:w="900" w:type="dxa"/>
+            <w:shd w:val="clear" w:color="auto" w:fill="808080" w:themeFill="background1" w:themeFillShade="80"/>
+          </w:tcPr>
+          <w:p/>
+        </w:tc>
+        <w:tc>
+          <w:tcPr>
+            <w:tcW w:w="720" w:type="dxa"/>
+            <w:shd w:val="clear" w:color="auto" w:fill="808080" w:themeFill="background1" w:themeFillShade="80"/>
+          </w:tcPr>
+          <w:p/>
+        </w:tc>
+        <w:tc>
+          <w:tcPr>
+            <w:tcW w:w="630" w:type="dxa"/>
+            <w:shd w:val="clear" w:color="auto" w:fill="808080" w:themeFill="background1" w:themeFillShade="80"/>
+          </w:tcPr>
+          <w:p/>
+        </w:tc>
+        <w:tc>
+          <w:tcPr>
+            <w:tcW w:w="2790" w:type="dxa"/>
+          </w:tcPr>
+          <w:p/>
+        </w:tc>
+      </w:tr>
+      <w:tr>
+        <w:tc>
+          <w:tcPr>
+            <w:tcW w:w="3648" w:type="dxa"/>
+          </w:tcPr>
+          <w:p>
+            <w:r>
+              <w:t>/jobs/{jobId}</w:t>
+            </w:r>
+          </w:p>
+        </w:tc>
+        <w:tc>
+          <w:tcPr>
+            <w:tcW w:w="600" w:type="dxa"/>
+          </w:tcPr>
+          <w:p/>
+        </w:tc>
+        <w:tc>
+          <w:tcPr>
+            <w:tcW w:w="900" w:type="dxa"/>
+            <w:shd w:val="clear" w:color="auto" w:fill="808080" w:themeFill="background1" w:themeFillShade="80"/>
+          </w:tcPr>
+          <w:p/>
+        </w:tc>
+        <w:tc>
+          <w:tcPr>
+            <w:tcW w:w="720" w:type="dxa"/>
+            <w:shd w:val="clear" w:color="auto" w:fill="808080" w:themeFill="background1" w:themeFillShade="80"/>
+          </w:tcPr>
+          <w:p/>
+        </w:tc>
+        <w:tc>
+          <w:tcPr>
+            <w:tcW w:w="630" w:type="dxa"/>
+            <w:shd w:val="clear" w:color="auto" w:fill="808080" w:themeFill="background1" w:themeFillShade="80"/>
+          </w:tcPr>
+          <w:p/>
+        </w:tc>
+        <w:tc>
+          <w:tcPr>
+            <w:tcW w:w="2790" w:type="dxa"/>
+          </w:tcPr>
+          <w:p/>
+        </w:tc>
+      </w:tr>
+      <w:tr>
+        <w:tc>
+          <w:tcPr>
+            <w:tcW w:w="3648" w:type="dxa"/>
           </w:tcPr>
           <w:p>
             <w:r>
@@ -767,21 +1263,39 @@
         </w:tc>
         <w:tc>
           <w:tcPr>
-            <w:tcW w:w="3071" w:type="dxa"/>
-          </w:tcPr>
-          <w:p/>
-        </w:tc>
-        <w:tc>
-          <w:tcPr>
-            <w:tcW w:w="3071" w:type="dxa"/>
-          </w:tcPr>
-          <w:p/>
-        </w:tc>
-      </w:tr>
-      <w:tr>
-        <w:tc>
-          <w:tcPr>
-            <w:tcW w:w="3070" w:type="dxa"/>
+            <w:tcW w:w="600" w:type="dxa"/>
+          </w:tcPr>
+          <w:p/>
+        </w:tc>
+        <w:tc>
+          <w:tcPr>
+            <w:tcW w:w="900" w:type="dxa"/>
+          </w:tcPr>
+          <w:p/>
+        </w:tc>
+        <w:tc>
+          <w:tcPr>
+            <w:tcW w:w="720" w:type="dxa"/>
+          </w:tcPr>
+          <w:p/>
+        </w:tc>
+        <w:tc>
+          <w:tcPr>
+            <w:tcW w:w="630" w:type="dxa"/>
+          </w:tcPr>
+          <w:p/>
+        </w:tc>
+        <w:tc>
+          <w:tcPr>
+            <w:tcW w:w="2790" w:type="dxa"/>
+          </w:tcPr>
+          <w:p/>
+        </w:tc>
+      </w:tr>
+      <w:tr>
+        <w:tc>
+          <w:tcPr>
+            <w:tcW w:w="3648" w:type="dxa"/>
           </w:tcPr>
           <w:p>
             <w:r>
@@ -791,21 +1305,42 @@
         </w:tc>
         <w:tc>
           <w:tcPr>
-            <w:tcW w:w="3071" w:type="dxa"/>
-          </w:tcPr>
-          <w:p/>
-        </w:tc>
-        <w:tc>
-          <w:tcPr>
-            <w:tcW w:w="3071" w:type="dxa"/>
-          </w:tcPr>
-          <w:p/>
-        </w:tc>
-      </w:tr>
-      <w:tr>
-        <w:tc>
-          <w:tcPr>
-            <w:tcW w:w="3070" w:type="dxa"/>
+            <w:tcW w:w="600" w:type="dxa"/>
+            <w:shd w:val="clear" w:color="auto" w:fill="808080" w:themeFill="background1" w:themeFillShade="80"/>
+          </w:tcPr>
+          <w:p/>
+        </w:tc>
+        <w:tc>
+          <w:tcPr>
+            <w:tcW w:w="900" w:type="dxa"/>
+            <w:shd w:val="clear" w:color="auto" w:fill="808080" w:themeFill="background1" w:themeFillShade="80"/>
+          </w:tcPr>
+          <w:p/>
+        </w:tc>
+        <w:tc>
+          <w:tcPr>
+            <w:tcW w:w="720" w:type="dxa"/>
+          </w:tcPr>
+          <w:p/>
+        </w:tc>
+        <w:tc>
+          <w:tcPr>
+            <w:tcW w:w="630" w:type="dxa"/>
+            <w:shd w:val="clear" w:color="auto" w:fill="808080" w:themeFill="background1" w:themeFillShade="80"/>
+          </w:tcPr>
+          <w:p/>
+        </w:tc>
+        <w:tc>
+          <w:tcPr>
+            <w:tcW w:w="2790" w:type="dxa"/>
+          </w:tcPr>
+          <w:p/>
+        </w:tc>
+      </w:tr>
+      <w:tr>
+        <w:tc>
+          <w:tcPr>
+            <w:tcW w:w="3648" w:type="dxa"/>
           </w:tcPr>
           <w:p>
             <w:r>
@@ -815,21 +1350,39 @@
         </w:tc>
         <w:tc>
           <w:tcPr>
-            <w:tcW w:w="3071" w:type="dxa"/>
-          </w:tcPr>
-          <w:p/>
-        </w:tc>
-        <w:tc>
-          <w:tcPr>
-            <w:tcW w:w="3071" w:type="dxa"/>
-          </w:tcPr>
-          <w:p/>
-        </w:tc>
-      </w:tr>
-      <w:tr>
-        <w:tc>
-          <w:tcPr>
-            <w:tcW w:w="3070" w:type="dxa"/>
+            <w:tcW w:w="600" w:type="dxa"/>
+          </w:tcPr>
+          <w:p/>
+        </w:tc>
+        <w:tc>
+          <w:tcPr>
+            <w:tcW w:w="900" w:type="dxa"/>
+          </w:tcPr>
+          <w:p/>
+        </w:tc>
+        <w:tc>
+          <w:tcPr>
+            <w:tcW w:w="720" w:type="dxa"/>
+          </w:tcPr>
+          <w:p/>
+        </w:tc>
+        <w:tc>
+          <w:tcPr>
+            <w:tcW w:w="630" w:type="dxa"/>
+          </w:tcPr>
+          <w:p/>
+        </w:tc>
+        <w:tc>
+          <w:tcPr>
+            <w:tcW w:w="2790" w:type="dxa"/>
+          </w:tcPr>
+          <w:p/>
+        </w:tc>
+      </w:tr>
+      <w:tr>
+        <w:tc>
+          <w:tcPr>
+            <w:tcW w:w="3648" w:type="dxa"/>
           </w:tcPr>
           <w:p>
             <w:r>
@@ -839,21 +1392,42 @@
         </w:tc>
         <w:tc>
           <w:tcPr>
-            <w:tcW w:w="3071" w:type="dxa"/>
-          </w:tcPr>
-          <w:p/>
-        </w:tc>
-        <w:tc>
-          <w:tcPr>
-            <w:tcW w:w="3071" w:type="dxa"/>
-          </w:tcPr>
-          <w:p/>
-        </w:tc>
-      </w:tr>
-      <w:tr>
-        <w:tc>
-          <w:tcPr>
-            <w:tcW w:w="3070" w:type="dxa"/>
+            <w:tcW w:w="600" w:type="dxa"/>
+          </w:tcPr>
+          <w:p/>
+        </w:tc>
+        <w:tc>
+          <w:tcPr>
+            <w:tcW w:w="900" w:type="dxa"/>
+            <w:shd w:val="clear" w:color="auto" w:fill="808080" w:themeFill="background1" w:themeFillShade="80"/>
+          </w:tcPr>
+          <w:p/>
+        </w:tc>
+        <w:tc>
+          <w:tcPr>
+            <w:tcW w:w="720" w:type="dxa"/>
+            <w:shd w:val="clear" w:color="auto" w:fill="808080" w:themeFill="background1" w:themeFillShade="80"/>
+          </w:tcPr>
+          <w:p/>
+        </w:tc>
+        <w:tc>
+          <w:tcPr>
+            <w:tcW w:w="630" w:type="dxa"/>
+            <w:shd w:val="clear" w:color="auto" w:fill="808080" w:themeFill="background1" w:themeFillShade="80"/>
+          </w:tcPr>
+          <w:p/>
+        </w:tc>
+        <w:tc>
+          <w:tcPr>
+            <w:tcW w:w="2790" w:type="dxa"/>
+          </w:tcPr>
+          <w:p/>
+        </w:tc>
+      </w:tr>
+      <w:tr>
+        <w:tc>
+          <w:tcPr>
+            <w:tcW w:w="3648" w:type="dxa"/>
           </w:tcPr>
           <w:p>
             <w:r>
@@ -863,21 +1437,42 @@
         </w:tc>
         <w:tc>
           <w:tcPr>
-            <w:tcW w:w="3071" w:type="dxa"/>
-          </w:tcPr>
-          <w:p/>
-        </w:tc>
-        <w:tc>
-          <w:tcPr>
-            <w:tcW w:w="3071" w:type="dxa"/>
-          </w:tcPr>
-          <w:p/>
-        </w:tc>
-      </w:tr>
-      <w:tr>
-        <w:tc>
-          <w:tcPr>
-            <w:tcW w:w="3070" w:type="dxa"/>
+            <w:tcW w:w="600" w:type="dxa"/>
+          </w:tcPr>
+          <w:p/>
+        </w:tc>
+        <w:tc>
+          <w:tcPr>
+            <w:tcW w:w="900" w:type="dxa"/>
+            <w:shd w:val="clear" w:color="auto" w:fill="808080" w:themeFill="background1" w:themeFillShade="80"/>
+          </w:tcPr>
+          <w:p/>
+        </w:tc>
+        <w:tc>
+          <w:tcPr>
+            <w:tcW w:w="720" w:type="dxa"/>
+            <w:shd w:val="clear" w:color="auto" w:fill="808080" w:themeFill="background1" w:themeFillShade="80"/>
+          </w:tcPr>
+          <w:p/>
+        </w:tc>
+        <w:tc>
+          <w:tcPr>
+            <w:tcW w:w="630" w:type="dxa"/>
+            <w:shd w:val="clear" w:color="auto" w:fill="808080" w:themeFill="background1" w:themeFillShade="80"/>
+          </w:tcPr>
+          <w:p/>
+        </w:tc>
+        <w:tc>
+          <w:tcPr>
+            <w:tcW w:w="2790" w:type="dxa"/>
+          </w:tcPr>
+          <w:p/>
+        </w:tc>
+      </w:tr>
+      <w:tr>
+        <w:tc>
+          <w:tcPr>
+            <w:tcW w:w="3648" w:type="dxa"/>
           </w:tcPr>
           <w:p>
             <w:r>
@@ -887,21 +1482,42 @@
         </w:tc>
         <w:tc>
           <w:tcPr>
-            <w:tcW w:w="3071" w:type="dxa"/>
-          </w:tcPr>
-          <w:p/>
-        </w:tc>
-        <w:tc>
-          <w:tcPr>
-            <w:tcW w:w="3071" w:type="dxa"/>
-          </w:tcPr>
-          <w:p/>
-        </w:tc>
-      </w:tr>
-      <w:tr>
-        <w:tc>
-          <w:tcPr>
-            <w:tcW w:w="3070" w:type="dxa"/>
+            <w:tcW w:w="600" w:type="dxa"/>
+          </w:tcPr>
+          <w:p/>
+        </w:tc>
+        <w:tc>
+          <w:tcPr>
+            <w:tcW w:w="900" w:type="dxa"/>
+            <w:shd w:val="clear" w:color="auto" w:fill="808080" w:themeFill="background1" w:themeFillShade="80"/>
+          </w:tcPr>
+          <w:p/>
+        </w:tc>
+        <w:tc>
+          <w:tcPr>
+            <w:tcW w:w="720" w:type="dxa"/>
+            <w:shd w:val="clear" w:color="auto" w:fill="808080" w:themeFill="background1" w:themeFillShade="80"/>
+          </w:tcPr>
+          <w:p/>
+        </w:tc>
+        <w:tc>
+          <w:tcPr>
+            <w:tcW w:w="630" w:type="dxa"/>
+            <w:shd w:val="clear" w:color="auto" w:fill="808080" w:themeFill="background1" w:themeFillShade="80"/>
+          </w:tcPr>
+          <w:p/>
+        </w:tc>
+        <w:tc>
+          <w:tcPr>
+            <w:tcW w:w="2790" w:type="dxa"/>
+          </w:tcPr>
+          <w:p/>
+        </w:tc>
+      </w:tr>
+      <w:tr>
+        <w:tc>
+          <w:tcPr>
+            <w:tcW w:w="3648" w:type="dxa"/>
           </w:tcPr>
           <w:p>
             <w:r>
@@ -911,21 +1527,42 @@
         </w:tc>
         <w:tc>
           <w:tcPr>
-            <w:tcW w:w="3071" w:type="dxa"/>
-          </w:tcPr>
-          <w:p/>
-        </w:tc>
-        <w:tc>
-          <w:tcPr>
-            <w:tcW w:w="3071" w:type="dxa"/>
-          </w:tcPr>
-          <w:p/>
-        </w:tc>
-      </w:tr>
-      <w:tr>
-        <w:tc>
-          <w:tcPr>
-            <w:tcW w:w="3070" w:type="dxa"/>
+            <w:tcW w:w="600" w:type="dxa"/>
+          </w:tcPr>
+          <w:p/>
+        </w:tc>
+        <w:tc>
+          <w:tcPr>
+            <w:tcW w:w="900" w:type="dxa"/>
+            <w:shd w:val="clear" w:color="auto" w:fill="808080" w:themeFill="background1" w:themeFillShade="80"/>
+          </w:tcPr>
+          <w:p/>
+        </w:tc>
+        <w:tc>
+          <w:tcPr>
+            <w:tcW w:w="720" w:type="dxa"/>
+            <w:shd w:val="clear" w:color="auto" w:fill="808080" w:themeFill="background1" w:themeFillShade="80"/>
+          </w:tcPr>
+          <w:p/>
+        </w:tc>
+        <w:tc>
+          <w:tcPr>
+            <w:tcW w:w="630" w:type="dxa"/>
+            <w:shd w:val="clear" w:color="auto" w:fill="808080" w:themeFill="background1" w:themeFillShade="80"/>
+          </w:tcPr>
+          <w:p/>
+        </w:tc>
+        <w:tc>
+          <w:tcPr>
+            <w:tcW w:w="2790" w:type="dxa"/>
+          </w:tcPr>
+          <w:p/>
+        </w:tc>
+      </w:tr>
+      <w:tr>
+        <w:tc>
+          <w:tcPr>
+            <w:tcW w:w="3648" w:type="dxa"/>
           </w:tcPr>
           <w:p>
             <w:r>
@@ -935,21 +1572,42 @@
         </w:tc>
         <w:tc>
           <w:tcPr>
-            <w:tcW w:w="3071" w:type="dxa"/>
-          </w:tcPr>
-          <w:p/>
-        </w:tc>
-        <w:tc>
-          <w:tcPr>
-            <w:tcW w:w="3071" w:type="dxa"/>
-          </w:tcPr>
-          <w:p/>
-        </w:tc>
-      </w:tr>
-      <w:tr>
-        <w:tc>
-          <w:tcPr>
-            <w:tcW w:w="3070" w:type="dxa"/>
+            <w:tcW w:w="600" w:type="dxa"/>
+          </w:tcPr>
+          <w:p/>
+        </w:tc>
+        <w:tc>
+          <w:tcPr>
+            <w:tcW w:w="900" w:type="dxa"/>
+            <w:shd w:val="clear" w:color="auto" w:fill="808080" w:themeFill="background1" w:themeFillShade="80"/>
+          </w:tcPr>
+          <w:p/>
+        </w:tc>
+        <w:tc>
+          <w:tcPr>
+            <w:tcW w:w="720" w:type="dxa"/>
+            <w:shd w:val="clear" w:color="auto" w:fill="808080" w:themeFill="background1" w:themeFillShade="80"/>
+          </w:tcPr>
+          <w:p/>
+        </w:tc>
+        <w:tc>
+          <w:tcPr>
+            <w:tcW w:w="630" w:type="dxa"/>
+            <w:shd w:val="clear" w:color="auto" w:fill="808080" w:themeFill="background1" w:themeFillShade="80"/>
+          </w:tcPr>
+          <w:p/>
+        </w:tc>
+        <w:tc>
+          <w:tcPr>
+            <w:tcW w:w="2790" w:type="dxa"/>
+          </w:tcPr>
+          <w:p/>
+        </w:tc>
+      </w:tr>
+      <w:tr>
+        <w:tc>
+          <w:tcPr>
+            <w:tcW w:w="3648" w:type="dxa"/>
           </w:tcPr>
           <w:p>
             <w:r>
@@ -959,21 +1617,41 @@
         </w:tc>
         <w:tc>
           <w:tcPr>
-            <w:tcW w:w="3071" w:type="dxa"/>
-          </w:tcPr>
-          <w:p/>
-        </w:tc>
-        <w:tc>
-          <w:tcPr>
-            <w:tcW w:w="3071" w:type="dxa"/>
-          </w:tcPr>
-          <w:p/>
-        </w:tc>
-      </w:tr>
-      <w:tr>
-        <w:tc>
-          <w:tcPr>
-            <w:tcW w:w="3070" w:type="dxa"/>
+            <w:tcW w:w="600" w:type="dxa"/>
+          </w:tcPr>
+          <w:p/>
+        </w:tc>
+        <w:tc>
+          <w:tcPr>
+            <w:tcW w:w="900" w:type="dxa"/>
+            <w:shd w:val="clear" w:color="auto" w:fill="808080" w:themeFill="background1" w:themeFillShade="80"/>
+          </w:tcPr>
+          <w:p/>
+        </w:tc>
+        <w:tc>
+          <w:tcPr>
+            <w:tcW w:w="720" w:type="dxa"/>
+            <w:shd w:val="clear" w:color="auto" w:fill="808080" w:themeFill="background1" w:themeFillShade="80"/>
+          </w:tcPr>
+          <w:p/>
+        </w:tc>
+        <w:tc>
+          <w:tcPr>
+            <w:tcW w:w="630" w:type="dxa"/>
+          </w:tcPr>
+          <w:p/>
+        </w:tc>
+        <w:tc>
+          <w:tcPr>
+            <w:tcW w:w="2790" w:type="dxa"/>
+          </w:tcPr>
+          <w:p/>
+        </w:tc>
+      </w:tr>
+      <w:tr>
+        <w:tc>
+          <w:tcPr>
+            <w:tcW w:w="3648" w:type="dxa"/>
           </w:tcPr>
           <w:p>
             <w:r>
@@ -983,21 +1661,42 @@
         </w:tc>
         <w:tc>
           <w:tcPr>
-            <w:tcW w:w="3071" w:type="dxa"/>
-          </w:tcPr>
-          <w:p/>
-        </w:tc>
-        <w:tc>
-          <w:tcPr>
-            <w:tcW w:w="3071" w:type="dxa"/>
-          </w:tcPr>
-          <w:p/>
-        </w:tc>
-      </w:tr>
-      <w:tr>
-        <w:tc>
-          <w:tcPr>
-            <w:tcW w:w="3070" w:type="dxa"/>
+            <w:tcW w:w="600" w:type="dxa"/>
+          </w:tcPr>
+          <w:p/>
+        </w:tc>
+        <w:tc>
+          <w:tcPr>
+            <w:tcW w:w="900" w:type="dxa"/>
+            <w:shd w:val="clear" w:color="auto" w:fill="808080" w:themeFill="background1" w:themeFillShade="80"/>
+          </w:tcPr>
+          <w:p/>
+        </w:tc>
+        <w:tc>
+          <w:tcPr>
+            <w:tcW w:w="720" w:type="dxa"/>
+            <w:shd w:val="clear" w:color="auto" w:fill="808080" w:themeFill="background1" w:themeFillShade="80"/>
+          </w:tcPr>
+          <w:p/>
+        </w:tc>
+        <w:tc>
+          <w:tcPr>
+            <w:tcW w:w="630" w:type="dxa"/>
+            <w:shd w:val="clear" w:color="auto" w:fill="808080" w:themeFill="background1" w:themeFillShade="80"/>
+          </w:tcPr>
+          <w:p/>
+        </w:tc>
+        <w:tc>
+          <w:tcPr>
+            <w:tcW w:w="2790" w:type="dxa"/>
+          </w:tcPr>
+          <w:p/>
+        </w:tc>
+      </w:tr>
+      <w:tr>
+        <w:tc>
+          <w:tcPr>
+            <w:tcW w:w="3648" w:type="dxa"/>
           </w:tcPr>
           <w:p>
             <w:r>
@@ -1007,21 +1706,43 @@
         </w:tc>
         <w:tc>
           <w:tcPr>
-            <w:tcW w:w="3071" w:type="dxa"/>
-          </w:tcPr>
-          <w:p/>
-        </w:tc>
-        <w:tc>
-          <w:tcPr>
-            <w:tcW w:w="3071" w:type="dxa"/>
-          </w:tcPr>
-          <w:p/>
-        </w:tc>
-      </w:tr>
-      <w:tr>
-        <w:tc>
-          <w:tcPr>
-            <w:tcW w:w="3070" w:type="dxa"/>
+            <w:tcW w:w="600" w:type="dxa"/>
+            <w:shd w:val="clear" w:color="auto" w:fill="808080" w:themeFill="background1" w:themeFillShade="80"/>
+          </w:tcPr>
+          <w:p/>
+        </w:tc>
+        <w:tc>
+          <w:tcPr>
+            <w:tcW w:w="900" w:type="dxa"/>
+            <w:shd w:val="clear" w:color="auto" w:fill="808080" w:themeFill="background1" w:themeFillShade="80"/>
+          </w:tcPr>
+          <w:p/>
+        </w:tc>
+        <w:tc>
+          <w:tcPr>
+            <w:tcW w:w="720" w:type="dxa"/>
+            <w:shd w:val="clear" w:color="auto" w:fill="auto"/>
+          </w:tcPr>
+          <w:p/>
+        </w:tc>
+        <w:tc>
+          <w:tcPr>
+            <w:tcW w:w="630" w:type="dxa"/>
+            <w:shd w:val="clear" w:color="auto" w:fill="808080" w:themeFill="background1" w:themeFillShade="80"/>
+          </w:tcPr>
+          <w:p/>
+        </w:tc>
+        <w:tc>
+          <w:tcPr>
+            <w:tcW w:w="2790" w:type="dxa"/>
+          </w:tcPr>
+          <w:p/>
+        </w:tc>
+      </w:tr>
+      <w:tr>
+        <w:tc>
+          <w:tcPr>
+            <w:tcW w:w="3648" w:type="dxa"/>
           </w:tcPr>
           <w:p>
             <w:r>
@@ -1031,21 +1752,42 @@
         </w:tc>
         <w:tc>
           <w:tcPr>
-            <w:tcW w:w="3071" w:type="dxa"/>
-          </w:tcPr>
-          <w:p/>
-        </w:tc>
-        <w:tc>
-          <w:tcPr>
-            <w:tcW w:w="3071" w:type="dxa"/>
-          </w:tcPr>
-          <w:p/>
-        </w:tc>
-      </w:tr>
-      <w:tr>
-        <w:tc>
-          <w:tcPr>
-            <w:tcW w:w="3070" w:type="dxa"/>
+            <w:tcW w:w="600" w:type="dxa"/>
+          </w:tcPr>
+          <w:p/>
+        </w:tc>
+        <w:tc>
+          <w:tcPr>
+            <w:tcW w:w="900" w:type="dxa"/>
+            <w:shd w:val="clear" w:color="auto" w:fill="808080" w:themeFill="background1" w:themeFillShade="80"/>
+          </w:tcPr>
+          <w:p/>
+        </w:tc>
+        <w:tc>
+          <w:tcPr>
+            <w:tcW w:w="720" w:type="dxa"/>
+            <w:shd w:val="clear" w:color="auto" w:fill="808080" w:themeFill="background1" w:themeFillShade="80"/>
+          </w:tcPr>
+          <w:p/>
+        </w:tc>
+        <w:tc>
+          <w:tcPr>
+            <w:tcW w:w="630" w:type="dxa"/>
+            <w:shd w:val="clear" w:color="auto" w:fill="808080" w:themeFill="background1" w:themeFillShade="80"/>
+          </w:tcPr>
+          <w:p/>
+        </w:tc>
+        <w:tc>
+          <w:tcPr>
+            <w:tcW w:w="2790" w:type="dxa"/>
+          </w:tcPr>
+          <w:p/>
+        </w:tc>
+      </w:tr>
+      <w:tr>
+        <w:tc>
+          <w:tcPr>
+            <w:tcW w:w="3648" w:type="dxa"/>
           </w:tcPr>
           <w:p>
             <w:r>
@@ -1055,21 +1797,42 @@
         </w:tc>
         <w:tc>
           <w:tcPr>
-            <w:tcW w:w="3071" w:type="dxa"/>
-          </w:tcPr>
-          <w:p/>
-        </w:tc>
-        <w:tc>
-          <w:tcPr>
-            <w:tcW w:w="3071" w:type="dxa"/>
-          </w:tcPr>
-          <w:p/>
-        </w:tc>
-      </w:tr>
-      <w:tr>
-        <w:tc>
-          <w:tcPr>
-            <w:tcW w:w="3070" w:type="dxa"/>
+            <w:tcW w:w="600" w:type="dxa"/>
+          </w:tcPr>
+          <w:p/>
+        </w:tc>
+        <w:tc>
+          <w:tcPr>
+            <w:tcW w:w="900" w:type="dxa"/>
+            <w:shd w:val="clear" w:color="auto" w:fill="808080" w:themeFill="background1" w:themeFillShade="80"/>
+          </w:tcPr>
+          <w:p/>
+        </w:tc>
+        <w:tc>
+          <w:tcPr>
+            <w:tcW w:w="720" w:type="dxa"/>
+            <w:shd w:val="clear" w:color="auto" w:fill="808080" w:themeFill="background1" w:themeFillShade="80"/>
+          </w:tcPr>
+          <w:p/>
+        </w:tc>
+        <w:tc>
+          <w:tcPr>
+            <w:tcW w:w="630" w:type="dxa"/>
+            <w:shd w:val="clear" w:color="auto" w:fill="808080" w:themeFill="background1" w:themeFillShade="80"/>
+          </w:tcPr>
+          <w:p/>
+        </w:tc>
+        <w:tc>
+          <w:tcPr>
+            <w:tcW w:w="2790" w:type="dxa"/>
+          </w:tcPr>
+          <w:p/>
+        </w:tc>
+      </w:tr>
+      <w:tr>
+        <w:tc>
+          <w:tcPr>
+            <w:tcW w:w="3648" w:type="dxa"/>
           </w:tcPr>
           <w:p>
             <w:r>
@@ -1079,42 +1842,82 @@
         </w:tc>
         <w:tc>
           <w:tcPr>
-            <w:tcW w:w="3071" w:type="dxa"/>
-          </w:tcPr>
-          <w:p/>
-        </w:tc>
-        <w:tc>
-          <w:tcPr>
-            <w:tcW w:w="3071" w:type="dxa"/>
-          </w:tcPr>
-          <w:p/>
-        </w:tc>
-      </w:tr>
-      <w:tr>
-        <w:tc>
-          <w:tcPr>
-            <w:tcW w:w="3070" w:type="dxa"/>
-          </w:tcPr>
-          <w:p/>
-        </w:tc>
-        <w:tc>
-          <w:tcPr>
-            <w:tcW w:w="3071" w:type="dxa"/>
-          </w:tcPr>
-          <w:p/>
-        </w:tc>
-        <w:tc>
-          <w:tcPr>
-            <w:tcW w:w="3071" w:type="dxa"/>
+            <w:tcW w:w="600" w:type="dxa"/>
+            <w:shd w:val="clear" w:color="auto" w:fill="808080" w:themeFill="background1" w:themeFillShade="80"/>
+          </w:tcPr>
+          <w:p/>
+        </w:tc>
+        <w:tc>
+          <w:tcPr>
+            <w:tcW w:w="900" w:type="dxa"/>
+            <w:shd w:val="clear" w:color="auto" w:fill="808080" w:themeFill="background1" w:themeFillShade="80"/>
+          </w:tcPr>
+          <w:p/>
+        </w:tc>
+        <w:tc>
+          <w:tcPr>
+            <w:tcW w:w="720" w:type="dxa"/>
+            <w:shd w:val="clear" w:color="auto" w:fill="auto"/>
+          </w:tcPr>
+          <w:p/>
+        </w:tc>
+        <w:tc>
+          <w:tcPr>
+            <w:tcW w:w="630" w:type="dxa"/>
+            <w:shd w:val="clear" w:color="auto" w:fill="808080" w:themeFill="background1" w:themeFillShade="80"/>
+          </w:tcPr>
+          <w:p/>
+        </w:tc>
+        <w:tc>
+          <w:tcPr>
+            <w:tcW w:w="2790" w:type="dxa"/>
+          </w:tcPr>
+          <w:p>
+            <w:bookmarkStart w:id="0" w:name="_GoBack"/>
+            <w:bookmarkEnd w:id="0"/>
+          </w:p>
+        </w:tc>
+      </w:tr>
+      <w:tr>
+        <w:tc>
+          <w:tcPr>
+            <w:tcW w:w="3648" w:type="dxa"/>
+          </w:tcPr>
+          <w:p/>
+        </w:tc>
+        <w:tc>
+          <w:tcPr>
+            <w:tcW w:w="600" w:type="dxa"/>
+          </w:tcPr>
+          <w:p/>
+        </w:tc>
+        <w:tc>
+          <w:tcPr>
+            <w:tcW w:w="900" w:type="dxa"/>
+          </w:tcPr>
+          <w:p/>
+        </w:tc>
+        <w:tc>
+          <w:tcPr>
+            <w:tcW w:w="720" w:type="dxa"/>
+          </w:tcPr>
+          <w:p/>
+        </w:tc>
+        <w:tc>
+          <w:tcPr>
+            <w:tcW w:w="630" w:type="dxa"/>
+          </w:tcPr>
+          <w:p/>
+        </w:tc>
+        <w:tc>
+          <w:tcPr>
+            <w:tcW w:w="2790" w:type="dxa"/>
           </w:tcPr>
           <w:p/>
         </w:tc>
       </w:tr>
     </w:tbl>
-    <w:p>
-      <w:bookmarkStart w:id="0" w:name="_GoBack"/>
-      <w:bookmarkEnd w:id="0"/>
-    </w:p>
+    <w:p/>
     <w:sectPr>
       <w:pgSz w:w="11906" w:h="16838"/>
       <w:pgMar w:top="1417" w:right="1417" w:bottom="1417" w:left="1417" w:header="708" w:footer="708" w:gutter="0"/>

</xml_diff>

<commit_message>
testemn ape-development-hrmatches.raml tegen mocking service. syntax errors
</commit_message>
<xml_diff>
--- a/Docs/Api endpoints test.docx
+++ b/Docs/Api endpoints test.docx
@@ -12,21 +12,7 @@
         <w:rPr>
           <w:lang w:val="en-US"/>
         </w:rPr>
-        <w:t xml:space="preserve">Syntax error: ‘number expected’ </w:t>
-      </w:r>
-      <w:proofErr w:type="spellStart"/>
-      <w:r>
-        <w:rPr>
-          <w:lang w:val="en-US"/>
-        </w:rPr>
-        <w:t>wanneer</w:t>
-      </w:r>
-      <w:proofErr w:type="spellEnd"/>
-      <w:r>
-        <w:rPr>
-          <w:lang w:val="en-US"/>
-        </w:rPr>
-        <w:t xml:space="preserve"> key=0. ?????</w:t>
+        <w:t>Syntax error: ‘number expected’ wanneer key=0. ?????</w:t>
       </w:r>
       <w:r>
         <w:rPr>
@@ -140,14 +126,7 @@
                 <w:b/>
                 <w:lang w:val="en-US"/>
               </w:rPr>
-              <w:t>DELETE</w:t>
-            </w:r>
-            <w:r>
-              <w:rPr>
-                <w:b/>
-                <w:lang w:val="en-US"/>
-              </w:rPr>
-              <w:t xml:space="preserve"> </w:t>
+              <w:t xml:space="preserve">DELETE </w:t>
             </w:r>
           </w:p>
         </w:tc>
@@ -167,14 +146,7 @@
                 <w:b/>
                 <w:lang w:val="en-US"/>
               </w:rPr>
-              <w:t>POST</w:t>
-            </w:r>
-            <w:r>
-              <w:rPr>
-                <w:b/>
-                <w:lang w:val="en-US"/>
-              </w:rPr>
-              <w:t xml:space="preserve"> </w:t>
+              <w:t xml:space="preserve">POST </w:t>
             </w:r>
           </w:p>
         </w:tc>
@@ -209,7 +181,6 @@
                 <w:lang w:val="en-US"/>
               </w:rPr>
             </w:pPr>
-            <w:proofErr w:type="spellStart"/>
             <w:r>
               <w:rPr>
                 <w:b/>
@@ -217,7 +188,6 @@
               </w:rPr>
               <w:t>opmerkingen</w:t>
             </w:r>
-            <w:proofErr w:type="spellEnd"/>
           </w:p>
         </w:tc>
       </w:tr>
@@ -333,19 +303,31 @@
           <w:tcPr>
             <w:tcW w:w="900" w:type="dxa"/>
           </w:tcPr>
-          <w:p/>
-        </w:tc>
-        <w:tc>
-          <w:tcPr>
-            <w:tcW w:w="720" w:type="dxa"/>
-          </w:tcPr>
-          <w:p/>
-        </w:tc>
-        <w:tc>
-          <w:tcPr>
-            <w:tcW w:w="630" w:type="dxa"/>
-          </w:tcPr>
-          <w:p/>
+          <w:p>
+            <w:r>
+              <w:t>ok</w:t>
+            </w:r>
+          </w:p>
+        </w:tc>
+        <w:tc>
+          <w:tcPr>
+            <w:tcW w:w="720" w:type="dxa"/>
+          </w:tcPr>
+          <w:p>
+            <w:r>
+              <w:t>ok</w:t>
+            </w:r>
+          </w:p>
+        </w:tc>
+        <w:tc>
+          <w:tcPr>
+            <w:tcW w:w="630" w:type="dxa"/>
+          </w:tcPr>
+          <w:p>
+            <w:r>
+              <w:t>ok</w:t>
+            </w:r>
+          </w:p>
         </w:tc>
         <w:tc>
           <w:tcPr>
@@ -379,19 +361,34 @@
           <w:tcPr>
             <w:tcW w:w="900" w:type="dxa"/>
           </w:tcPr>
-          <w:p/>
-        </w:tc>
-        <w:tc>
-          <w:tcPr>
-            <w:tcW w:w="720" w:type="dxa"/>
-          </w:tcPr>
-          <w:p/>
-        </w:tc>
-        <w:tc>
-          <w:tcPr>
-            <w:tcW w:w="630" w:type="dxa"/>
-          </w:tcPr>
-          <w:p/>
+          <w:p>
+            <w:r>
+              <w:t>ok</w:t>
+            </w:r>
+          </w:p>
+        </w:tc>
+        <w:tc>
+          <w:tcPr>
+            <w:tcW w:w="720" w:type="dxa"/>
+          </w:tcPr>
+          <w:p>
+            <w:r>
+              <w:t>ok</w:t>
+            </w:r>
+          </w:p>
+        </w:tc>
+        <w:tc>
+          <w:tcPr>
+            <w:tcW w:w="630" w:type="dxa"/>
+          </w:tcPr>
+          <w:p>
+            <w:r>
+              <w:t>O</w:t>
+            </w:r>
+            <w:r>
+              <w:t>k</w:t>
+            </w:r>
+          </w:p>
         </w:tc>
         <w:tc>
           <w:tcPr>
@@ -425,7 +422,14 @@
           <w:tcPr>
             <w:tcW w:w="900" w:type="dxa"/>
           </w:tcPr>
-          <w:p/>
+          <w:p>
+            <w:r>
+              <w:t>O</w:t>
+            </w:r>
+            <w:r>
+              <w:t>k</w:t>
+            </w:r>
+          </w:p>
         </w:tc>
         <w:tc>
           <w:tcPr>
@@ -476,13 +480,21 @@
           <w:tcPr>
             <w:tcW w:w="900" w:type="dxa"/>
           </w:tcPr>
-          <w:p/>
-        </w:tc>
-        <w:tc>
-          <w:tcPr>
-            <w:tcW w:w="720" w:type="dxa"/>
-          </w:tcPr>
-          <w:p/>
+          <w:p>
+            <w:r>
+              <w:t>ok</w:t>
+            </w:r>
+          </w:p>
+        </w:tc>
+        <w:tc>
+          <w:tcPr>
+            <w:tcW w:w="720" w:type="dxa"/>
+          </w:tcPr>
+          <w:p>
+            <w:r>
+              <w:t>Ok</w:t>
+            </w:r>
+          </w:p>
         </w:tc>
         <w:tc>
           <w:tcPr>
@@ -513,7 +525,11 @@
           <w:tcPr>
             <w:tcW w:w="600" w:type="dxa"/>
           </w:tcPr>
-          <w:p/>
+          <w:p>
+            <w:r>
+              <w:t>ok</w:t>
+            </w:r>
+          </w:p>
         </w:tc>
         <w:tc>
           <w:tcPr>
@@ -558,7 +574,14 @@
           <w:tcPr>
             <w:tcW w:w="600" w:type="dxa"/>
           </w:tcPr>
-          <w:p/>
+          <w:p>
+            <w:r>
+              <w:t>O</w:t>
+            </w:r>
+            <w:r>
+              <w:t>k</w:t>
+            </w:r>
+          </w:p>
         </w:tc>
         <w:tc>
           <w:tcPr>
@@ -603,13 +626,23 @@
           <w:tcPr>
             <w:tcW w:w="600" w:type="dxa"/>
           </w:tcPr>
-          <w:p/>
-        </w:tc>
-        <w:tc>
-          <w:tcPr>
-            <w:tcW w:w="900" w:type="dxa"/>
-          </w:tcPr>
-          <w:p/>
+          <w:p>
+            <w:r>
+              <w:t>ok</w:t>
+            </w:r>
+          </w:p>
+        </w:tc>
+        <w:tc>
+          <w:tcPr>
+            <w:tcW w:w="900" w:type="dxa"/>
+          </w:tcPr>
+          <w:p>
+            <w:r>
+              <w:t>ok</w:t>
+            </w:r>
+            <w:bookmarkStart w:id="0" w:name="_GoBack"/>
+            <w:bookmarkEnd w:id="0"/>
+          </w:p>
         </w:tc>
         <w:tc>
           <w:tcPr>
@@ -1872,10 +1905,7 @@
           <w:tcPr>
             <w:tcW w:w="2790" w:type="dxa"/>
           </w:tcPr>
-          <w:p>
-            <w:bookmarkStart w:id="0" w:name="_GoBack"/>
-            <w:bookmarkEnd w:id="0"/>
-          </w:p>
+          <w:p/>
         </w:tc>
       </w:tr>
       <w:tr>

</xml_diff>

<commit_message>
Api-development.hrmatches.raml: traits verdelen over methods ipv over endpoints; check endpoints, check endpoints tegen Mocking service
</commit_message>
<xml_diff>
--- a/Docs/Api endpoints test.docx
+++ b/Docs/Api endpoints test.docx
@@ -3,56 +3,16 @@
 <w:document xmlns:wpc="http://schemas.microsoft.com/office/word/2010/wordprocessingCanvas" xmlns:mc="http://schemas.openxmlformats.org/markup-compatibility/2006" xmlns:o="urn:schemas-microsoft-com:office:office" xmlns:r="http://schemas.openxmlformats.org/officeDocument/2006/relationships" xmlns:m="http://schemas.openxmlformats.org/officeDocument/2006/math" xmlns:v="urn:schemas-microsoft-com:vml" xmlns:wp14="http://schemas.microsoft.com/office/word/2010/wordprocessingDrawing" xmlns:wp="http://schemas.openxmlformats.org/drawingml/2006/wordprocessingDrawing" xmlns:w10="urn:schemas-microsoft-com:office:word" xmlns:w="http://schemas.openxmlformats.org/wordprocessingml/2006/main" xmlns:w14="http://schemas.microsoft.com/office/word/2010/wordml" xmlns:wpg="http://schemas.microsoft.com/office/word/2010/wordprocessingGroup" xmlns:wpi="http://schemas.microsoft.com/office/word/2010/wordprocessingInk" xmlns:wne="http://schemas.microsoft.com/office/word/2006/wordml" xmlns:wps="http://schemas.microsoft.com/office/word/2010/wordprocessingShape" mc:Ignorable="w14 wp14">
   <w:body>
     <w:p>
-      <w:pPr>
-        <w:rPr>
-          <w:lang w:val="en-US"/>
-        </w:rPr>
-      </w:pPr>
-      <w:r>
-        <w:rPr>
-          <w:lang w:val="en-US"/>
-        </w:rPr>
-        <w:t>Syntax error: ‘number expected’ wanneer key=0. ?????</w:t>
-      </w:r>
-      <w:r>
-        <w:rPr>
-          <w:lang w:val="en-US"/>
-        </w:rPr>
-        <w:br/>
-      </w:r>
-      <w:r>
-        <w:rPr>
-          <w:lang w:val="en-US"/>
-        </w:rPr>
-        <w:t>http://forums.raml.org/t/0-gives-syntax-error-number-is-expected/1445</w:t>
+      <w:r>
+        <w:t xml:space="preserve">Api endpoints getest </w:t>
+      </w:r>
+      <w:r>
+        <w:t xml:space="preserve">tegen </w:t>
       </w:r>
     </w:p>
     <w:p>
       <w:r>
-        <w:t xml:space="preserve">/actionItem en /menu defnities aangepast: 2 properties </w:t>
-      </w:r>
-      <w:r>
-        <w:t>menuItemIconName</w:t>
-      </w:r>
-      <w:r>
-        <w:br/>
-        <w:t>en actionItemIconName toegevoegd</w:t>
-      </w:r>
-    </w:p>
-    <w:p>
-      <w:r>
-        <w:t xml:space="preserve">Api endpoints getest </w:t>
-      </w:r>
-      <w:r>
-        <w:t xml:space="preserve">tegen </w:t>
-      </w:r>
-    </w:p>
-    <w:p>
-      <w:r>
-        <w:t>https://anypoint.mulesoft.com/apiplatform/proxy/https://mocksvc.mulesoft.com/mocks/325cc8c2-d49d-4ed2-b4cc-489fae1e1128/</w:t>
-      </w:r>
-      <w:r>
-        <w:t>{endPoint}</w:t>
+        <w:t>https://anypoint.mulesoft.com/apiplatform/</w:t>
       </w:r>
     </w:p>
     <w:tbl>
@@ -181,6 +141,7 @@
                 <w:lang w:val="en-US"/>
               </w:rPr>
             </w:pPr>
+            <w:proofErr w:type="spellStart"/>
             <w:r>
               <w:rPr>
                 <w:b/>
@@ -188,6 +149,7 @@
               </w:rPr>
               <w:t>opmerkingen</w:t>
             </w:r>
+            <w:proofErr w:type="spellEnd"/>
           </w:p>
         </w:tc>
       </w:tr>
@@ -305,7 +267,10 @@
           </w:tcPr>
           <w:p>
             <w:r>
-              <w:t>ok</w:t>
+              <w:t>O</w:t>
+            </w:r>
+            <w:r>
+              <w:t>k</w:t>
             </w:r>
           </w:p>
         </w:tc>
@@ -363,26 +328,6 @@
           </w:tcPr>
           <w:p>
             <w:r>
-              <w:t>ok</w:t>
-            </w:r>
-          </w:p>
-        </w:tc>
-        <w:tc>
-          <w:tcPr>
-            <w:tcW w:w="720" w:type="dxa"/>
-          </w:tcPr>
-          <w:p>
-            <w:r>
-              <w:t>ok</w:t>
-            </w:r>
-          </w:p>
-        </w:tc>
-        <w:tc>
-          <w:tcPr>
-            <w:tcW w:w="630" w:type="dxa"/>
-          </w:tcPr>
-          <w:p>
-            <w:r>
               <w:t>O</w:t>
             </w:r>
             <w:r>
@@ -392,6 +337,82 @@
         </w:tc>
         <w:tc>
           <w:tcPr>
+            <w:tcW w:w="720" w:type="dxa"/>
+          </w:tcPr>
+          <w:p>
+            <w:r>
+              <w:t>ok</w:t>
+            </w:r>
+          </w:p>
+        </w:tc>
+        <w:tc>
+          <w:tcPr>
+            <w:tcW w:w="630" w:type="dxa"/>
+          </w:tcPr>
+          <w:p>
+            <w:r>
+              <w:t>O</w:t>
+            </w:r>
+            <w:r>
+              <w:t>k</w:t>
+            </w:r>
+          </w:p>
+        </w:tc>
+        <w:tc>
+          <w:tcPr>
+            <w:tcW w:w="2790" w:type="dxa"/>
+          </w:tcPr>
+          <w:p/>
+        </w:tc>
+      </w:tr>
+      <w:tr>
+        <w:tc>
+          <w:tcPr>
+            <w:tcW w:w="3648" w:type="dxa"/>
+          </w:tcPr>
+          <w:p>
+            <w:r>
+              <w:t>/</w:t>
+            </w:r>
+            <w:r>
+              <w:t>validate_secretkey:</w:t>
+            </w:r>
+          </w:p>
+        </w:tc>
+        <w:tc>
+          <w:tcPr>
+            <w:tcW w:w="600" w:type="dxa"/>
+            <w:shd w:val="clear" w:color="auto" w:fill="808080" w:themeFill="background1" w:themeFillShade="80"/>
+          </w:tcPr>
+          <w:p/>
+        </w:tc>
+        <w:tc>
+          <w:tcPr>
+            <w:tcW w:w="900" w:type="dxa"/>
+            <w:shd w:val="clear" w:color="auto" w:fill="808080" w:themeFill="background1" w:themeFillShade="80"/>
+          </w:tcPr>
+          <w:p/>
+        </w:tc>
+        <w:tc>
+          <w:tcPr>
+            <w:tcW w:w="720" w:type="dxa"/>
+            <w:shd w:val="clear" w:color="auto" w:fill="auto"/>
+          </w:tcPr>
+          <w:p>
+            <w:r>
+              <w:t>ok</w:t>
+            </w:r>
+          </w:p>
+        </w:tc>
+        <w:tc>
+          <w:tcPr>
+            <w:tcW w:w="630" w:type="dxa"/>
+            <w:shd w:val="clear" w:color="auto" w:fill="808080" w:themeFill="background1" w:themeFillShade="80"/>
+          </w:tcPr>
+          <w:p/>
+        </w:tc>
+        <w:tc>
+          <w:tcPr>
             <w:tcW w:w="2790" w:type="dxa"/>
           </w:tcPr>
           <w:p/>
@@ -482,9 +503,380 @@
           </w:tcPr>
           <w:p>
             <w:r>
-              <w:t>ok</w:t>
-            </w:r>
-          </w:p>
+              <w:t>O</w:t>
+            </w:r>
+            <w:r>
+              <w:t>k</w:t>
+            </w:r>
+          </w:p>
+        </w:tc>
+        <w:tc>
+          <w:tcPr>
+            <w:tcW w:w="720" w:type="dxa"/>
+            <w:shd w:val="clear" w:color="auto" w:fill="808080" w:themeFill="background1" w:themeFillShade="80"/>
+          </w:tcPr>
+          <w:p/>
+        </w:tc>
+        <w:tc>
+          <w:tcPr>
+            <w:tcW w:w="630" w:type="dxa"/>
+            <w:shd w:val="clear" w:color="auto" w:fill="808080" w:themeFill="background1" w:themeFillShade="80"/>
+          </w:tcPr>
+          <w:p/>
+        </w:tc>
+        <w:tc>
+          <w:tcPr>
+            <w:tcW w:w="2790" w:type="dxa"/>
+          </w:tcPr>
+          <w:p/>
+        </w:tc>
+      </w:tr>
+      <w:tr>
+        <w:tc>
+          <w:tcPr>
+            <w:tcW w:w="3648" w:type="dxa"/>
+          </w:tcPr>
+          <w:p>
+            <w:r>
+              <w:t>/translation</w:t>
+            </w:r>
+          </w:p>
+        </w:tc>
+        <w:tc>
+          <w:tcPr>
+            <w:tcW w:w="600" w:type="dxa"/>
+          </w:tcPr>
+          <w:p>
+            <w:r>
+              <w:t>ok</w:t>
+            </w:r>
+          </w:p>
+        </w:tc>
+        <w:tc>
+          <w:tcPr>
+            <w:tcW w:w="900" w:type="dxa"/>
+            <w:shd w:val="clear" w:color="auto" w:fill="808080" w:themeFill="background1" w:themeFillShade="80"/>
+          </w:tcPr>
+          <w:p/>
+        </w:tc>
+        <w:tc>
+          <w:tcPr>
+            <w:tcW w:w="720" w:type="dxa"/>
+            <w:shd w:val="clear" w:color="auto" w:fill="808080" w:themeFill="background1" w:themeFillShade="80"/>
+          </w:tcPr>
+          <w:p/>
+        </w:tc>
+        <w:tc>
+          <w:tcPr>
+            <w:tcW w:w="630" w:type="dxa"/>
+            <w:shd w:val="clear" w:color="auto" w:fill="808080" w:themeFill="background1" w:themeFillShade="80"/>
+          </w:tcPr>
+          <w:p/>
+        </w:tc>
+        <w:tc>
+          <w:tcPr>
+            <w:tcW w:w="2790" w:type="dxa"/>
+          </w:tcPr>
+          <w:p/>
+        </w:tc>
+      </w:tr>
+      <w:tr>
+        <w:tc>
+          <w:tcPr>
+            <w:tcW w:w="3648" w:type="dxa"/>
+          </w:tcPr>
+          <w:p>
+            <w:r>
+              <w:t>/trackdata</w:t>
+            </w:r>
+          </w:p>
+        </w:tc>
+        <w:tc>
+          <w:tcPr>
+            <w:tcW w:w="600" w:type="dxa"/>
+          </w:tcPr>
+          <w:p>
+            <w:r>
+              <w:t>O</w:t>
+            </w:r>
+            <w:r>
+              <w:t>k</w:t>
+            </w:r>
+          </w:p>
+        </w:tc>
+        <w:tc>
+          <w:tcPr>
+            <w:tcW w:w="900" w:type="dxa"/>
+            <w:shd w:val="clear" w:color="auto" w:fill="808080" w:themeFill="background1" w:themeFillShade="80"/>
+          </w:tcPr>
+          <w:p/>
+        </w:tc>
+        <w:tc>
+          <w:tcPr>
+            <w:tcW w:w="720" w:type="dxa"/>
+            <w:shd w:val="clear" w:color="auto" w:fill="808080" w:themeFill="background1" w:themeFillShade="80"/>
+          </w:tcPr>
+          <w:p/>
+        </w:tc>
+        <w:tc>
+          <w:tcPr>
+            <w:tcW w:w="630" w:type="dxa"/>
+            <w:shd w:val="clear" w:color="auto" w:fill="808080" w:themeFill="background1" w:themeFillShade="80"/>
+          </w:tcPr>
+          <w:p/>
+        </w:tc>
+        <w:tc>
+          <w:tcPr>
+            <w:tcW w:w="2790" w:type="dxa"/>
+          </w:tcPr>
+          <w:p/>
+        </w:tc>
+      </w:tr>
+      <w:tr>
+        <w:tc>
+          <w:tcPr>
+            <w:tcW w:w="3648" w:type="dxa"/>
+          </w:tcPr>
+          <w:p>
+            <w:r>
+              <w:t>/teams</w:t>
+            </w:r>
+          </w:p>
+        </w:tc>
+        <w:tc>
+          <w:tcPr>
+            <w:tcW w:w="600" w:type="dxa"/>
+          </w:tcPr>
+          <w:p>
+            <w:r>
+              <w:t>ok</w:t>
+            </w:r>
+          </w:p>
+        </w:tc>
+        <w:tc>
+          <w:tcPr>
+            <w:tcW w:w="900" w:type="dxa"/>
+          </w:tcPr>
+          <w:p>
+            <w:r>
+              <w:t>O</w:t>
+            </w:r>
+            <w:r>
+              <w:t>k</w:t>
+            </w:r>
+          </w:p>
+        </w:tc>
+        <w:tc>
+          <w:tcPr>
+            <w:tcW w:w="720" w:type="dxa"/>
+          </w:tcPr>
+          <w:p>
+            <w:r>
+              <w:t>*</w:t>
+            </w:r>
+          </w:p>
+        </w:tc>
+        <w:tc>
+          <w:tcPr>
+            <w:tcW w:w="630" w:type="dxa"/>
+          </w:tcPr>
+          <w:p>
+            <w:r>
+              <w:t>*</w:t>
+            </w:r>
+          </w:p>
+        </w:tc>
+        <w:tc>
+          <w:tcPr>
+            <w:tcW w:w="2790" w:type="dxa"/>
+          </w:tcPr>
+          <w:p>
+            <w:pPr>
+              <w:rPr>
+                <w:lang w:val="en-US"/>
+              </w:rPr>
+            </w:pPr>
+            <w:r>
+              <w:rPr>
+                <w:lang w:val="en-US"/>
+              </w:rPr>
+              <w:t>*</w:t>
+            </w:r>
+            <w:r>
+              <w:rPr>
+                <w:lang w:val="en-US"/>
+              </w:rPr>
+              <w:t>400 "error": "body: teams: unknown type array"</w:t>
+            </w:r>
+          </w:p>
+        </w:tc>
+      </w:tr>
+      <w:tr>
+        <w:tc>
+          <w:tcPr>
+            <w:tcW w:w="3648" w:type="dxa"/>
+          </w:tcPr>
+          <w:p>
+            <w:r>
+              <w:t>/role</w:t>
+            </w:r>
+          </w:p>
+        </w:tc>
+        <w:tc>
+          <w:tcPr>
+            <w:tcW w:w="600" w:type="dxa"/>
+          </w:tcPr>
+          <w:p>
+            <w:r>
+              <w:t>ok</w:t>
+            </w:r>
+          </w:p>
+        </w:tc>
+        <w:tc>
+          <w:tcPr>
+            <w:tcW w:w="900" w:type="dxa"/>
+          </w:tcPr>
+          <w:p>
+            <w:pPr>
+              <w:rPr>
+                <w:lang w:val="en-US"/>
+              </w:rPr>
+            </w:pPr>
+            <w:r>
+              <w:t>O</w:t>
+            </w:r>
+            <w:r>
+              <w:t>k</w:t>
+            </w:r>
+          </w:p>
+        </w:tc>
+        <w:tc>
+          <w:tcPr>
+            <w:tcW w:w="720" w:type="dxa"/>
+          </w:tcPr>
+          <w:p>
+            <w:r>
+              <w:t>*</w:t>
+            </w:r>
+          </w:p>
+        </w:tc>
+        <w:tc>
+          <w:tcPr>
+            <w:tcW w:w="630" w:type="dxa"/>
+          </w:tcPr>
+          <w:p>
+            <w:r>
+              <w:t>*</w:t>
+            </w:r>
+          </w:p>
+        </w:tc>
+        <w:tc>
+          <w:tcPr>
+            <w:tcW w:w="2790" w:type="dxa"/>
+          </w:tcPr>
+          <w:p>
+            <w:pPr>
+              <w:rPr>
+                <w:lang w:val="en-US"/>
+              </w:rPr>
+            </w:pPr>
+            <w:r>
+              <w:rPr>
+                <w:lang w:val="en-US"/>
+              </w:rPr>
+              <w:t>*</w:t>
+            </w:r>
+            <w:r>
+              <w:rPr>
+                <w:lang w:val="en-US"/>
+              </w:rPr>
+              <w:t>400 "error":</w:t>
+            </w:r>
+            <w:r>
+              <w:rPr>
+                <w:lang w:val="en-US"/>
+              </w:rPr>
+              <w:t xml:space="preserve">  "error": "body: unknown type array"</w:t>
+            </w:r>
+          </w:p>
+        </w:tc>
+      </w:tr>
+      <w:tr>
+        <w:tc>
+          <w:tcPr>
+            <w:tcW w:w="3648" w:type="dxa"/>
+          </w:tcPr>
+          <w:p>
+            <w:r>
+              <w:t>/resetpassword</w:t>
+            </w:r>
+          </w:p>
+        </w:tc>
+        <w:tc>
+          <w:tcPr>
+            <w:tcW w:w="600" w:type="dxa"/>
+            <w:shd w:val="clear" w:color="auto" w:fill="808080" w:themeFill="background1" w:themeFillShade="80"/>
+          </w:tcPr>
+          <w:p/>
+        </w:tc>
+        <w:tc>
+          <w:tcPr>
+            <w:tcW w:w="900" w:type="dxa"/>
+            <w:shd w:val="clear" w:color="auto" w:fill="808080" w:themeFill="background1" w:themeFillShade="80"/>
+          </w:tcPr>
+          <w:p/>
+        </w:tc>
+        <w:tc>
+          <w:tcPr>
+            <w:tcW w:w="720" w:type="dxa"/>
+          </w:tcPr>
+          <w:p>
+            <w:r>
+              <w:t>O</w:t>
+            </w:r>
+            <w:r>
+              <w:t>k</w:t>
+            </w:r>
+          </w:p>
+        </w:tc>
+        <w:tc>
+          <w:tcPr>
+            <w:tcW w:w="630" w:type="dxa"/>
+            <w:shd w:val="clear" w:color="auto" w:fill="808080" w:themeFill="background1" w:themeFillShade="80"/>
+          </w:tcPr>
+          <w:p/>
+        </w:tc>
+        <w:tc>
+          <w:tcPr>
+            <w:tcW w:w="2790" w:type="dxa"/>
+          </w:tcPr>
+          <w:p/>
+        </w:tc>
+      </w:tr>
+      <w:tr>
+        <w:tc>
+          <w:tcPr>
+            <w:tcW w:w="3648" w:type="dxa"/>
+          </w:tcPr>
+          <w:p>
+            <w:r>
+              <w:t>/registration</w:t>
+            </w:r>
+          </w:p>
+        </w:tc>
+        <w:tc>
+          <w:tcPr>
+            <w:tcW w:w="600" w:type="dxa"/>
+            <w:shd w:val="clear" w:color="auto" w:fill="808080" w:themeFill="background1" w:themeFillShade="80"/>
+          </w:tcPr>
+          <w:p/>
+        </w:tc>
+        <w:tc>
+          <w:tcPr>
+            <w:tcW w:w="900" w:type="dxa"/>
+            <w:shd w:val="clear" w:color="auto" w:fill="808080" w:themeFill="background1" w:themeFillShade="80"/>
+          </w:tcPr>
+          <w:p/>
         </w:tc>
         <w:tc>
           <w:tcPr>
@@ -495,291 +887,6 @@
               <w:t>Ok</w:t>
             </w:r>
           </w:p>
-        </w:tc>
-        <w:tc>
-          <w:tcPr>
-            <w:tcW w:w="630" w:type="dxa"/>
-            <w:shd w:val="clear" w:color="auto" w:fill="808080" w:themeFill="background1" w:themeFillShade="80"/>
-          </w:tcPr>
-          <w:p/>
-        </w:tc>
-        <w:tc>
-          <w:tcPr>
-            <w:tcW w:w="2790" w:type="dxa"/>
-          </w:tcPr>
-          <w:p/>
-        </w:tc>
-      </w:tr>
-      <w:tr>
-        <w:tc>
-          <w:tcPr>
-            <w:tcW w:w="3648" w:type="dxa"/>
-          </w:tcPr>
-          <w:p>
-            <w:r>
-              <w:t>/translation</w:t>
-            </w:r>
-          </w:p>
-        </w:tc>
-        <w:tc>
-          <w:tcPr>
-            <w:tcW w:w="600" w:type="dxa"/>
-          </w:tcPr>
-          <w:p>
-            <w:r>
-              <w:t>ok</w:t>
-            </w:r>
-          </w:p>
-        </w:tc>
-        <w:tc>
-          <w:tcPr>
-            <w:tcW w:w="900" w:type="dxa"/>
-            <w:shd w:val="clear" w:color="auto" w:fill="808080" w:themeFill="background1" w:themeFillShade="80"/>
-          </w:tcPr>
-          <w:p/>
-        </w:tc>
-        <w:tc>
-          <w:tcPr>
-            <w:tcW w:w="720" w:type="dxa"/>
-            <w:shd w:val="clear" w:color="auto" w:fill="808080" w:themeFill="background1" w:themeFillShade="80"/>
-          </w:tcPr>
-          <w:p/>
-        </w:tc>
-        <w:tc>
-          <w:tcPr>
-            <w:tcW w:w="630" w:type="dxa"/>
-            <w:shd w:val="clear" w:color="auto" w:fill="808080" w:themeFill="background1" w:themeFillShade="80"/>
-          </w:tcPr>
-          <w:p/>
-        </w:tc>
-        <w:tc>
-          <w:tcPr>
-            <w:tcW w:w="2790" w:type="dxa"/>
-          </w:tcPr>
-          <w:p/>
-        </w:tc>
-      </w:tr>
-      <w:tr>
-        <w:tc>
-          <w:tcPr>
-            <w:tcW w:w="3648" w:type="dxa"/>
-          </w:tcPr>
-          <w:p>
-            <w:r>
-              <w:t>/trackdata</w:t>
-            </w:r>
-          </w:p>
-        </w:tc>
-        <w:tc>
-          <w:tcPr>
-            <w:tcW w:w="600" w:type="dxa"/>
-          </w:tcPr>
-          <w:p>
-            <w:r>
-              <w:t>O</w:t>
-            </w:r>
-            <w:r>
-              <w:t>k</w:t>
-            </w:r>
-          </w:p>
-        </w:tc>
-        <w:tc>
-          <w:tcPr>
-            <w:tcW w:w="900" w:type="dxa"/>
-            <w:shd w:val="clear" w:color="auto" w:fill="808080" w:themeFill="background1" w:themeFillShade="80"/>
-          </w:tcPr>
-          <w:p/>
-        </w:tc>
-        <w:tc>
-          <w:tcPr>
-            <w:tcW w:w="720" w:type="dxa"/>
-            <w:shd w:val="clear" w:color="auto" w:fill="808080" w:themeFill="background1" w:themeFillShade="80"/>
-          </w:tcPr>
-          <w:p/>
-        </w:tc>
-        <w:tc>
-          <w:tcPr>
-            <w:tcW w:w="630" w:type="dxa"/>
-            <w:shd w:val="clear" w:color="auto" w:fill="808080" w:themeFill="background1" w:themeFillShade="80"/>
-          </w:tcPr>
-          <w:p/>
-        </w:tc>
-        <w:tc>
-          <w:tcPr>
-            <w:tcW w:w="2790" w:type="dxa"/>
-          </w:tcPr>
-          <w:p/>
-        </w:tc>
-      </w:tr>
-      <w:tr>
-        <w:tc>
-          <w:tcPr>
-            <w:tcW w:w="3648" w:type="dxa"/>
-          </w:tcPr>
-          <w:p>
-            <w:r>
-              <w:t>/teams</w:t>
-            </w:r>
-          </w:p>
-        </w:tc>
-        <w:tc>
-          <w:tcPr>
-            <w:tcW w:w="600" w:type="dxa"/>
-          </w:tcPr>
-          <w:p>
-            <w:r>
-              <w:t>ok</w:t>
-            </w:r>
-          </w:p>
-        </w:tc>
-        <w:tc>
-          <w:tcPr>
-            <w:tcW w:w="900" w:type="dxa"/>
-          </w:tcPr>
-          <w:p>
-            <w:r>
-              <w:t>ok</w:t>
-            </w:r>
-            <w:bookmarkStart w:id="0" w:name="_GoBack"/>
-            <w:bookmarkEnd w:id="0"/>
-          </w:p>
-        </w:tc>
-        <w:tc>
-          <w:tcPr>
-            <w:tcW w:w="720" w:type="dxa"/>
-          </w:tcPr>
-          <w:p/>
-        </w:tc>
-        <w:tc>
-          <w:tcPr>
-            <w:tcW w:w="630" w:type="dxa"/>
-          </w:tcPr>
-          <w:p/>
-        </w:tc>
-        <w:tc>
-          <w:tcPr>
-            <w:tcW w:w="2790" w:type="dxa"/>
-          </w:tcPr>
-          <w:p/>
-        </w:tc>
-      </w:tr>
-      <w:tr>
-        <w:tc>
-          <w:tcPr>
-            <w:tcW w:w="3648" w:type="dxa"/>
-          </w:tcPr>
-          <w:p>
-            <w:r>
-              <w:t>/role</w:t>
-            </w:r>
-          </w:p>
-        </w:tc>
-        <w:tc>
-          <w:tcPr>
-            <w:tcW w:w="600" w:type="dxa"/>
-          </w:tcPr>
-          <w:p/>
-        </w:tc>
-        <w:tc>
-          <w:tcPr>
-            <w:tcW w:w="900" w:type="dxa"/>
-          </w:tcPr>
-          <w:p/>
-        </w:tc>
-        <w:tc>
-          <w:tcPr>
-            <w:tcW w:w="720" w:type="dxa"/>
-          </w:tcPr>
-          <w:p/>
-        </w:tc>
-        <w:tc>
-          <w:tcPr>
-            <w:tcW w:w="630" w:type="dxa"/>
-          </w:tcPr>
-          <w:p/>
-        </w:tc>
-        <w:tc>
-          <w:tcPr>
-            <w:tcW w:w="2790" w:type="dxa"/>
-          </w:tcPr>
-          <w:p/>
-        </w:tc>
-      </w:tr>
-      <w:tr>
-        <w:tc>
-          <w:tcPr>
-            <w:tcW w:w="3648" w:type="dxa"/>
-          </w:tcPr>
-          <w:p>
-            <w:r>
-              <w:t>/resetpassword</w:t>
-            </w:r>
-          </w:p>
-        </w:tc>
-        <w:tc>
-          <w:tcPr>
-            <w:tcW w:w="600" w:type="dxa"/>
-            <w:shd w:val="clear" w:color="auto" w:fill="808080" w:themeFill="background1" w:themeFillShade="80"/>
-          </w:tcPr>
-          <w:p/>
-        </w:tc>
-        <w:tc>
-          <w:tcPr>
-            <w:tcW w:w="900" w:type="dxa"/>
-            <w:shd w:val="clear" w:color="auto" w:fill="808080" w:themeFill="background1" w:themeFillShade="80"/>
-          </w:tcPr>
-          <w:p/>
-        </w:tc>
-        <w:tc>
-          <w:tcPr>
-            <w:tcW w:w="720" w:type="dxa"/>
-          </w:tcPr>
-          <w:p/>
-        </w:tc>
-        <w:tc>
-          <w:tcPr>
-            <w:tcW w:w="630" w:type="dxa"/>
-            <w:shd w:val="clear" w:color="auto" w:fill="808080" w:themeFill="background1" w:themeFillShade="80"/>
-          </w:tcPr>
-          <w:p/>
-        </w:tc>
-        <w:tc>
-          <w:tcPr>
-            <w:tcW w:w="2790" w:type="dxa"/>
-          </w:tcPr>
-          <w:p/>
-        </w:tc>
-      </w:tr>
-      <w:tr>
-        <w:tc>
-          <w:tcPr>
-            <w:tcW w:w="3648" w:type="dxa"/>
-          </w:tcPr>
-          <w:p>
-            <w:r>
-              <w:t>/registration</w:t>
-            </w:r>
-          </w:p>
-        </w:tc>
-        <w:tc>
-          <w:tcPr>
-            <w:tcW w:w="600" w:type="dxa"/>
-            <w:shd w:val="clear" w:color="auto" w:fill="808080" w:themeFill="background1" w:themeFillShade="80"/>
-          </w:tcPr>
-          <w:p/>
-        </w:tc>
-        <w:tc>
-          <w:tcPr>
-            <w:tcW w:w="900" w:type="dxa"/>
-            <w:shd w:val="clear" w:color="auto" w:fill="808080" w:themeFill="background1" w:themeFillShade="80"/>
-          </w:tcPr>
-          <w:p/>
-        </w:tc>
-        <w:tc>
-          <w:tcPr>
-            <w:tcW w:w="720" w:type="dxa"/>
-          </w:tcPr>
-          <w:p/>
         </w:tc>
         <w:tc>
           <w:tcPr>
@@ -815,25 +922,47 @@
           <w:tcPr>
             <w:tcW w:w="600" w:type="dxa"/>
           </w:tcPr>
-          <w:p/>
-        </w:tc>
-        <w:tc>
-          <w:tcPr>
-            <w:tcW w:w="900" w:type="dxa"/>
-          </w:tcPr>
-          <w:p/>
-        </w:tc>
-        <w:tc>
-          <w:tcPr>
-            <w:tcW w:w="720" w:type="dxa"/>
-          </w:tcPr>
-          <w:p/>
-        </w:tc>
-        <w:tc>
-          <w:tcPr>
-            <w:tcW w:w="630" w:type="dxa"/>
-          </w:tcPr>
-          <w:p/>
+          <w:p>
+            <w:r>
+              <w:t>ok</w:t>
+            </w:r>
+          </w:p>
+        </w:tc>
+        <w:tc>
+          <w:tcPr>
+            <w:tcW w:w="900" w:type="dxa"/>
+          </w:tcPr>
+          <w:p>
+            <w:r>
+              <w:t>O</w:t>
+            </w:r>
+            <w:r>
+              <w:t>k</w:t>
+            </w:r>
+          </w:p>
+        </w:tc>
+        <w:tc>
+          <w:tcPr>
+            <w:tcW w:w="720" w:type="dxa"/>
+          </w:tcPr>
+          <w:p>
+            <w:r>
+              <w:t>ok</w:t>
+            </w:r>
+          </w:p>
+        </w:tc>
+        <w:tc>
+          <w:tcPr>
+            <w:tcW w:w="630" w:type="dxa"/>
+          </w:tcPr>
+          <w:p>
+            <w:r>
+              <w:t>O</w:t>
+            </w:r>
+            <w:r>
+              <w:t>k</w:t>
+            </w:r>
+          </w:p>
         </w:tc>
         <w:tc>
           <w:tcPr>
@@ -857,17 +986,29 @@
           <w:tcPr>
             <w:tcW w:w="600" w:type="dxa"/>
           </w:tcPr>
-          <w:p/>
-        </w:tc>
-        <w:tc>
-          <w:tcPr>
-            <w:tcW w:w="900" w:type="dxa"/>
-          </w:tcPr>
-          <w:p/>
-        </w:tc>
-        <w:tc>
-          <w:tcPr>
-            <w:tcW w:w="720" w:type="dxa"/>
+          <w:p>
+            <w:r>
+              <w:t>ok</w:t>
+            </w:r>
+          </w:p>
+        </w:tc>
+        <w:tc>
+          <w:tcPr>
+            <w:tcW w:w="900" w:type="dxa"/>
+          </w:tcPr>
+          <w:p>
+            <w:r>
+              <w:t>O</w:t>
+            </w:r>
+            <w:r>
+              <w:t>k</w:t>
+            </w:r>
+          </w:p>
+        </w:tc>
+        <w:tc>
+          <w:tcPr>
+            <w:tcW w:w="720" w:type="dxa"/>
+            <w:shd w:val="clear" w:color="auto" w:fill="808080" w:themeFill="background1" w:themeFillShade="80"/>
           </w:tcPr>
           <w:p/>
         </w:tc>
@@ -899,7 +1040,14 @@
           <w:tcPr>
             <w:tcW w:w="600" w:type="dxa"/>
           </w:tcPr>
-          <w:p/>
+          <w:p>
+            <w:r>
+              <w:t>O</w:t>
+            </w:r>
+            <w:r>
+              <w:t>k</w:t>
+            </w:r>
+          </w:p>
         </w:tc>
         <w:tc>
           <w:tcPr>
@@ -944,25 +1092,44 @@
           <w:tcPr>
             <w:tcW w:w="600" w:type="dxa"/>
           </w:tcPr>
-          <w:p/>
-        </w:tc>
-        <w:tc>
-          <w:tcPr>
-            <w:tcW w:w="900" w:type="dxa"/>
-          </w:tcPr>
-          <w:p/>
-        </w:tc>
-        <w:tc>
-          <w:tcPr>
-            <w:tcW w:w="720" w:type="dxa"/>
-          </w:tcPr>
-          <w:p/>
-        </w:tc>
-        <w:tc>
-          <w:tcPr>
-            <w:tcW w:w="630" w:type="dxa"/>
-          </w:tcPr>
-          <w:p/>
+          <w:p>
+            <w:r>
+              <w:t>ok</w:t>
+            </w:r>
+          </w:p>
+        </w:tc>
+        <w:tc>
+          <w:tcPr>
+            <w:tcW w:w="900" w:type="dxa"/>
+          </w:tcPr>
+          <w:p>
+            <w:r>
+              <w:t>O</w:t>
+            </w:r>
+            <w:r>
+              <w:t>k</w:t>
+            </w:r>
+          </w:p>
+        </w:tc>
+        <w:tc>
+          <w:tcPr>
+            <w:tcW w:w="720" w:type="dxa"/>
+          </w:tcPr>
+          <w:p>
+            <w:r>
+              <w:t>ok</w:t>
+            </w:r>
+          </w:p>
+        </w:tc>
+        <w:tc>
+          <w:tcPr>
+            <w:tcW w:w="630" w:type="dxa"/>
+          </w:tcPr>
+          <w:p>
+            <w:r>
+              <w:t>ok</w:t>
+            </w:r>
+          </w:p>
         </w:tc>
         <w:tc>
           <w:tcPr>
@@ -986,25 +1153,41 @@
           <w:tcPr>
             <w:tcW w:w="600" w:type="dxa"/>
           </w:tcPr>
-          <w:p/>
-        </w:tc>
-        <w:tc>
-          <w:tcPr>
-            <w:tcW w:w="900" w:type="dxa"/>
-          </w:tcPr>
-          <w:p/>
-        </w:tc>
-        <w:tc>
-          <w:tcPr>
-            <w:tcW w:w="720" w:type="dxa"/>
-          </w:tcPr>
-          <w:p/>
-        </w:tc>
-        <w:tc>
-          <w:tcPr>
-            <w:tcW w:w="630" w:type="dxa"/>
-          </w:tcPr>
-          <w:p/>
+          <w:p>
+            <w:r>
+              <w:t>ok</w:t>
+            </w:r>
+          </w:p>
+        </w:tc>
+        <w:tc>
+          <w:tcPr>
+            <w:tcW w:w="900" w:type="dxa"/>
+          </w:tcPr>
+          <w:p>
+            <w:r>
+              <w:t>O</w:t>
+            </w:r>
+            <w:r>
+              <w:t>k</w:t>
+            </w:r>
+          </w:p>
+        </w:tc>
+        <w:tc>
+          <w:tcPr>
+            <w:tcW w:w="720" w:type="dxa"/>
+            <w:shd w:val="clear" w:color="auto" w:fill="808080" w:themeFill="background1" w:themeFillShade="80"/>
+          </w:tcPr>
+          <w:p/>
+        </w:tc>
+        <w:tc>
+          <w:tcPr>
+            <w:tcW w:w="630" w:type="dxa"/>
+          </w:tcPr>
+          <w:p>
+            <w:r>
+              <w:t>ko</w:t>
+            </w:r>
+          </w:p>
         </w:tc>
         <w:tc>
           <w:tcPr>
@@ -1042,7 +1225,14 @@
           <w:tcPr>
             <w:tcW w:w="720" w:type="dxa"/>
           </w:tcPr>
-          <w:p/>
+          <w:p>
+            <w:r>
+              <w:t>O</w:t>
+            </w:r>
+            <w:r>
+              <w:t>k</w:t>
+            </w:r>
+          </w:p>
         </w:tc>
         <w:tc>
           <w:tcPr>
@@ -1087,7 +1277,11 @@
           <w:tcPr>
             <w:tcW w:w="720" w:type="dxa"/>
           </w:tcPr>
-          <w:p/>
+          <w:p>
+            <w:r>
+              <w:t>ok</w:t>
+            </w:r>
+          </w:p>
         </w:tc>
         <w:tc>
           <w:tcPr>
@@ -1118,7 +1312,11 @@
           <w:tcPr>
             <w:tcW w:w="600" w:type="dxa"/>
           </w:tcPr>
-          <w:p/>
+          <w:p>
+            <w:r>
+              <w:t>Ok</w:t>
+            </w:r>
+          </w:p>
         </w:tc>
         <w:tc>
           <w:tcPr>
@@ -1163,7 +1361,11 @@
           <w:tcPr>
             <w:tcW w:w="600" w:type="dxa"/>
           </w:tcPr>
-          <w:p/>
+          <w:p>
+            <w:r>
+              <w:t>Ok</w:t>
+            </w:r>
+          </w:p>
         </w:tc>
         <w:tc>
           <w:tcPr>
@@ -1208,7 +1410,11 @@
           <w:tcPr>
             <w:tcW w:w="600" w:type="dxa"/>
           </w:tcPr>
-          <w:p/>
+          <w:p>
+            <w:r>
+              <w:t>Ok</w:t>
+            </w:r>
+          </w:p>
         </w:tc>
         <w:tc>
           <w:tcPr>
@@ -1253,7 +1459,11 @@
           <w:tcPr>
             <w:tcW w:w="600" w:type="dxa"/>
           </w:tcPr>
-          <w:p/>
+          <w:p>
+            <w:r>
+              <w:t>Ok</w:t>
+            </w:r>
+          </w:p>
         </w:tc>
         <w:tc>
           <w:tcPr>
@@ -1298,25 +1508,44 @@
           <w:tcPr>
             <w:tcW w:w="600" w:type="dxa"/>
           </w:tcPr>
-          <w:p/>
-        </w:tc>
-        <w:tc>
-          <w:tcPr>
-            <w:tcW w:w="900" w:type="dxa"/>
-          </w:tcPr>
-          <w:p/>
-        </w:tc>
-        <w:tc>
-          <w:tcPr>
-            <w:tcW w:w="720" w:type="dxa"/>
-          </w:tcPr>
-          <w:p/>
-        </w:tc>
-        <w:tc>
-          <w:tcPr>
-            <w:tcW w:w="630" w:type="dxa"/>
-          </w:tcPr>
-          <w:p/>
+          <w:p>
+            <w:r>
+              <w:t>ok</w:t>
+            </w:r>
+          </w:p>
+        </w:tc>
+        <w:tc>
+          <w:tcPr>
+            <w:tcW w:w="900" w:type="dxa"/>
+          </w:tcPr>
+          <w:p>
+            <w:r>
+              <w:t>O</w:t>
+            </w:r>
+            <w:r>
+              <w:t>k</w:t>
+            </w:r>
+          </w:p>
+        </w:tc>
+        <w:tc>
+          <w:tcPr>
+            <w:tcW w:w="720" w:type="dxa"/>
+          </w:tcPr>
+          <w:p>
+            <w:r>
+              <w:t>ok</w:t>
+            </w:r>
+          </w:p>
+        </w:tc>
+        <w:tc>
+          <w:tcPr>
+            <w:tcW w:w="630" w:type="dxa"/>
+          </w:tcPr>
+          <w:p>
+            <w:r>
+              <w:t>ok</w:t>
+            </w:r>
+          </w:p>
         </w:tc>
         <w:tc>
           <w:tcPr>
@@ -1354,7 +1583,11 @@
           <w:tcPr>
             <w:tcW w:w="720" w:type="dxa"/>
           </w:tcPr>
-          <w:p/>
+          <w:p>
+            <w:r>
+              <w:t>ok</w:t>
+            </w:r>
+          </w:p>
         </w:tc>
         <w:tc>
           <w:tcPr>
@@ -1385,23 +1618,33 @@
           <w:tcPr>
             <w:tcW w:w="600" w:type="dxa"/>
           </w:tcPr>
-          <w:p/>
-        </w:tc>
-        <w:tc>
-          <w:tcPr>
-            <w:tcW w:w="900" w:type="dxa"/>
-          </w:tcPr>
-          <w:p/>
-        </w:tc>
-        <w:tc>
-          <w:tcPr>
-            <w:tcW w:w="720" w:type="dxa"/>
-          </w:tcPr>
-          <w:p/>
-        </w:tc>
-        <w:tc>
-          <w:tcPr>
-            <w:tcW w:w="630" w:type="dxa"/>
+          <w:p>
+            <w:r>
+              <w:t>O</w:t>
+            </w:r>
+            <w:r>
+              <w:t>k</w:t>
+            </w:r>
+          </w:p>
+        </w:tc>
+        <w:tc>
+          <w:tcPr>
+            <w:tcW w:w="900" w:type="dxa"/>
+            <w:shd w:val="clear" w:color="auto" w:fill="808080" w:themeFill="background1" w:themeFillShade="80"/>
+          </w:tcPr>
+          <w:p/>
+        </w:tc>
+        <w:tc>
+          <w:tcPr>
+            <w:tcW w:w="720" w:type="dxa"/>
+            <w:shd w:val="clear" w:color="auto" w:fill="808080" w:themeFill="background1" w:themeFillShade="80"/>
+          </w:tcPr>
+          <w:p/>
+        </w:tc>
+        <w:tc>
+          <w:tcPr>
+            <w:tcW w:w="630" w:type="dxa"/>
+            <w:shd w:val="clear" w:color="auto" w:fill="808080" w:themeFill="background1" w:themeFillShade="80"/>
           </w:tcPr>
           <w:p/>
         </w:tc>
@@ -1427,7 +1670,11 @@
           <w:tcPr>
             <w:tcW w:w="600" w:type="dxa"/>
           </w:tcPr>
-          <w:p/>
+          <w:p>
+            <w:r>
+              <w:t>ok</w:t>
+            </w:r>
+          </w:p>
         </w:tc>
         <w:tc>
           <w:tcPr>
@@ -1472,28 +1719,47 @@
           <w:tcPr>
             <w:tcW w:w="600" w:type="dxa"/>
           </w:tcPr>
-          <w:p/>
-        </w:tc>
-        <w:tc>
-          <w:tcPr>
-            <w:tcW w:w="900" w:type="dxa"/>
-            <w:shd w:val="clear" w:color="auto" w:fill="808080" w:themeFill="background1" w:themeFillShade="80"/>
-          </w:tcPr>
-          <w:p/>
-        </w:tc>
-        <w:tc>
-          <w:tcPr>
-            <w:tcW w:w="720" w:type="dxa"/>
-            <w:shd w:val="clear" w:color="auto" w:fill="808080" w:themeFill="background1" w:themeFillShade="80"/>
-          </w:tcPr>
-          <w:p/>
-        </w:tc>
-        <w:tc>
-          <w:tcPr>
-            <w:tcW w:w="630" w:type="dxa"/>
-            <w:shd w:val="clear" w:color="auto" w:fill="808080" w:themeFill="background1" w:themeFillShade="80"/>
-          </w:tcPr>
-          <w:p/>
+          <w:p>
+            <w:r>
+              <w:t>ok</w:t>
+            </w:r>
+          </w:p>
+        </w:tc>
+        <w:tc>
+          <w:tcPr>
+            <w:tcW w:w="900" w:type="dxa"/>
+            <w:shd w:val="clear" w:color="auto" w:fill="auto"/>
+          </w:tcPr>
+          <w:p>
+            <w:r>
+              <w:t>O</w:t>
+            </w:r>
+            <w:r>
+              <w:t>k</w:t>
+            </w:r>
+          </w:p>
+        </w:tc>
+        <w:tc>
+          <w:tcPr>
+            <w:tcW w:w="720" w:type="dxa"/>
+            <w:shd w:val="clear" w:color="auto" w:fill="auto"/>
+          </w:tcPr>
+          <w:p>
+            <w:r>
+              <w:t>ok</w:t>
+            </w:r>
+          </w:p>
+        </w:tc>
+        <w:tc>
+          <w:tcPr>
+            <w:tcW w:w="630" w:type="dxa"/>
+            <w:shd w:val="clear" w:color="auto" w:fill="auto"/>
+          </w:tcPr>
+          <w:p>
+            <w:r>
+              <w:t>ok</w:t>
+            </w:r>
+          </w:p>
         </w:tc>
         <w:tc>
           <w:tcPr>
@@ -1517,28 +1783,54 @@
           <w:tcPr>
             <w:tcW w:w="600" w:type="dxa"/>
           </w:tcPr>
-          <w:p/>
-        </w:tc>
-        <w:tc>
-          <w:tcPr>
-            <w:tcW w:w="900" w:type="dxa"/>
-            <w:shd w:val="clear" w:color="auto" w:fill="808080" w:themeFill="background1" w:themeFillShade="80"/>
-          </w:tcPr>
-          <w:p/>
-        </w:tc>
-        <w:tc>
-          <w:tcPr>
-            <w:tcW w:w="720" w:type="dxa"/>
-            <w:shd w:val="clear" w:color="auto" w:fill="808080" w:themeFill="background1" w:themeFillShade="80"/>
-          </w:tcPr>
-          <w:p/>
-        </w:tc>
-        <w:tc>
-          <w:tcPr>
-            <w:tcW w:w="630" w:type="dxa"/>
-            <w:shd w:val="clear" w:color="auto" w:fill="808080" w:themeFill="background1" w:themeFillShade="80"/>
-          </w:tcPr>
-          <w:p/>
+          <w:p>
+            <w:r>
+              <w:t>ok</w:t>
+            </w:r>
+          </w:p>
+        </w:tc>
+        <w:tc>
+          <w:tcPr>
+            <w:tcW w:w="900" w:type="dxa"/>
+            <w:shd w:val="clear" w:color="auto" w:fill="auto"/>
+          </w:tcPr>
+          <w:p>
+            <w:pPr>
+              <w:rPr>
+                <w:lang w:val="en-US"/>
+              </w:rPr>
+            </w:pPr>
+            <w:r>
+              <w:rPr>
+                <w:lang w:val="en-US"/>
+              </w:rPr>
+              <w:t>O</w:t>
+            </w:r>
+            <w:r>
+              <w:rPr>
+                <w:lang w:val="en-US"/>
+              </w:rPr>
+              <w:t>k</w:t>
+            </w:r>
+          </w:p>
+        </w:tc>
+        <w:tc>
+          <w:tcPr>
+            <w:tcW w:w="720" w:type="dxa"/>
+            <w:shd w:val="clear" w:color="auto" w:fill="808080" w:themeFill="background1" w:themeFillShade="80"/>
+          </w:tcPr>
+          <w:p/>
+        </w:tc>
+        <w:tc>
+          <w:tcPr>
+            <w:tcW w:w="630" w:type="dxa"/>
+            <w:shd w:val="clear" w:color="auto" w:fill="auto"/>
+          </w:tcPr>
+          <w:p>
+            <w:r>
+              <w:t>ok</w:t>
+            </w:r>
+          </w:p>
         </w:tc>
         <w:tc>
           <w:tcPr>
@@ -1562,7 +1854,11 @@
           <w:tcPr>
             <w:tcW w:w="600" w:type="dxa"/>
           </w:tcPr>
-          <w:p/>
+          <w:p>
+            <w:r>
+              <w:t>Ok</w:t>
+            </w:r>
+          </w:p>
         </w:tc>
         <w:tc>
           <w:tcPr>
@@ -1607,7 +1903,11 @@
           <w:tcPr>
             <w:tcW w:w="600" w:type="dxa"/>
           </w:tcPr>
-          <w:p/>
+          <w:p>
+            <w:r>
+              <w:t>ok</w:t>
+            </w:r>
+          </w:p>
         </w:tc>
         <w:tc>
           <w:tcPr>
@@ -1652,27 +1952,35 @@
           <w:tcPr>
             <w:tcW w:w="600" w:type="dxa"/>
           </w:tcPr>
-          <w:p/>
-        </w:tc>
-        <w:tc>
-          <w:tcPr>
-            <w:tcW w:w="900" w:type="dxa"/>
-            <w:shd w:val="clear" w:color="auto" w:fill="808080" w:themeFill="background1" w:themeFillShade="80"/>
-          </w:tcPr>
-          <w:p/>
-        </w:tc>
-        <w:tc>
-          <w:tcPr>
-            <w:tcW w:w="720" w:type="dxa"/>
-            <w:shd w:val="clear" w:color="auto" w:fill="808080" w:themeFill="background1" w:themeFillShade="80"/>
-          </w:tcPr>
-          <w:p/>
-        </w:tc>
-        <w:tc>
-          <w:tcPr>
-            <w:tcW w:w="630" w:type="dxa"/>
-          </w:tcPr>
-          <w:p/>
+          <w:p>
+            <w:r>
+              <w:t>ok</w:t>
+            </w:r>
+          </w:p>
+        </w:tc>
+        <w:tc>
+          <w:tcPr>
+            <w:tcW w:w="900" w:type="dxa"/>
+            <w:shd w:val="clear" w:color="auto" w:fill="808080" w:themeFill="background1" w:themeFillShade="80"/>
+          </w:tcPr>
+          <w:p/>
+        </w:tc>
+        <w:tc>
+          <w:tcPr>
+            <w:tcW w:w="720" w:type="dxa"/>
+            <w:shd w:val="clear" w:color="auto" w:fill="808080" w:themeFill="background1" w:themeFillShade="80"/>
+          </w:tcPr>
+          <w:p/>
+        </w:tc>
+        <w:tc>
+          <w:tcPr>
+            <w:tcW w:w="630" w:type="dxa"/>
+          </w:tcPr>
+          <w:p>
+            <w:r>
+              <w:t>ok</w:t>
+            </w:r>
+          </w:p>
         </w:tc>
         <w:tc>
           <w:tcPr>
@@ -1696,7 +2004,11 @@
           <w:tcPr>
             <w:tcW w:w="600" w:type="dxa"/>
           </w:tcPr>
-          <w:p/>
+          <w:p>
+            <w:r>
+              <w:t>ok</w:t>
+            </w:r>
+          </w:p>
         </w:tc>
         <w:tc>
           <w:tcPr>
@@ -1756,7 +2068,14 @@
             <w:tcW w:w="720" w:type="dxa"/>
             <w:shd w:val="clear" w:color="auto" w:fill="auto"/>
           </w:tcPr>
-          <w:p/>
+          <w:p>
+            <w:r>
+              <w:t>O</w:t>
+            </w:r>
+            <w:r>
+              <w:t>k</w:t>
+            </w:r>
+          </w:p>
         </w:tc>
         <w:tc>
           <w:tcPr>
@@ -1787,7 +2106,11 @@
           <w:tcPr>
             <w:tcW w:w="600" w:type="dxa"/>
           </w:tcPr>
-          <w:p/>
+          <w:p>
+            <w:r>
+              <w:t>Ok</w:t>
+            </w:r>
+          </w:p>
         </w:tc>
         <w:tc>
           <w:tcPr>
@@ -1832,7 +2155,11 @@
           <w:tcPr>
             <w:tcW w:w="600" w:type="dxa"/>
           </w:tcPr>
-          <w:p/>
+          <w:p>
+            <w:r>
+              <w:t>ok</w:t>
+            </w:r>
+          </w:p>
         </w:tc>
         <w:tc>
           <w:tcPr>
@@ -1876,68 +2203,106 @@
         <w:tc>
           <w:tcPr>
             <w:tcW w:w="600" w:type="dxa"/>
-            <w:shd w:val="clear" w:color="auto" w:fill="808080" w:themeFill="background1" w:themeFillShade="80"/>
-          </w:tcPr>
-          <w:p/>
-        </w:tc>
-        <w:tc>
-          <w:tcPr>
-            <w:tcW w:w="900" w:type="dxa"/>
-            <w:shd w:val="clear" w:color="auto" w:fill="808080" w:themeFill="background1" w:themeFillShade="80"/>
-          </w:tcPr>
-          <w:p/>
-        </w:tc>
-        <w:tc>
-          <w:tcPr>
-            <w:tcW w:w="720" w:type="dxa"/>
             <w:shd w:val="clear" w:color="auto" w:fill="auto"/>
           </w:tcPr>
-          <w:p/>
-        </w:tc>
-        <w:tc>
-          <w:tcPr>
-            <w:tcW w:w="630" w:type="dxa"/>
-            <w:shd w:val="clear" w:color="auto" w:fill="808080" w:themeFill="background1" w:themeFillShade="80"/>
-          </w:tcPr>
-          <w:p/>
-        </w:tc>
-        <w:tc>
-          <w:tcPr>
-            <w:tcW w:w="2790" w:type="dxa"/>
-          </w:tcPr>
-          <w:p/>
-        </w:tc>
-      </w:tr>
-      <w:tr>
-        <w:tc>
-          <w:tcPr>
-            <w:tcW w:w="3648" w:type="dxa"/>
-          </w:tcPr>
-          <w:p/>
-        </w:tc>
-        <w:tc>
-          <w:tcPr>
-            <w:tcW w:w="600" w:type="dxa"/>
-          </w:tcPr>
-          <w:p/>
-        </w:tc>
-        <w:tc>
-          <w:tcPr>
-            <w:tcW w:w="900" w:type="dxa"/>
-          </w:tcPr>
-          <w:p/>
-        </w:tc>
-        <w:tc>
-          <w:tcPr>
-            <w:tcW w:w="720" w:type="dxa"/>
-          </w:tcPr>
-          <w:p/>
-        </w:tc>
-        <w:tc>
-          <w:tcPr>
-            <w:tcW w:w="630" w:type="dxa"/>
-          </w:tcPr>
-          <w:p/>
+          <w:p>
+            <w:r>
+              <w:t>ok</w:t>
+            </w:r>
+          </w:p>
+        </w:tc>
+        <w:tc>
+          <w:tcPr>
+            <w:tcW w:w="900" w:type="dxa"/>
+            <w:shd w:val="clear" w:color="auto" w:fill="auto"/>
+          </w:tcPr>
+          <w:p>
+            <w:r>
+              <w:t>O</w:t>
+            </w:r>
+            <w:r>
+              <w:t>k</w:t>
+            </w:r>
+          </w:p>
+        </w:tc>
+        <w:tc>
+          <w:tcPr>
+            <w:tcW w:w="720" w:type="dxa"/>
+            <w:shd w:val="clear" w:color="auto" w:fill="808080" w:themeFill="background1" w:themeFillShade="80"/>
+          </w:tcPr>
+          <w:p/>
+        </w:tc>
+        <w:tc>
+          <w:tcPr>
+            <w:tcW w:w="630" w:type="dxa"/>
+            <w:shd w:val="clear" w:color="auto" w:fill="auto"/>
+          </w:tcPr>
+          <w:p>
+            <w:r>
+              <w:t>ok</w:t>
+            </w:r>
+          </w:p>
+        </w:tc>
+        <w:tc>
+          <w:tcPr>
+            <w:tcW w:w="2790" w:type="dxa"/>
+          </w:tcPr>
+          <w:p/>
+        </w:tc>
+      </w:tr>
+      <w:tr>
+        <w:tc>
+          <w:tcPr>
+            <w:tcW w:w="3648" w:type="dxa"/>
+          </w:tcPr>
+          <w:p>
+            <w:r>
+              <w:t>/account</w:t>
+            </w:r>
+            <w:r>
+              <w:t>/{personId}</w:t>
+            </w:r>
+          </w:p>
+        </w:tc>
+        <w:tc>
+          <w:tcPr>
+            <w:tcW w:w="600" w:type="dxa"/>
+          </w:tcPr>
+          <w:p>
+            <w:r>
+              <w:t>ok</w:t>
+            </w:r>
+          </w:p>
+        </w:tc>
+        <w:tc>
+          <w:tcPr>
+            <w:tcW w:w="900" w:type="dxa"/>
+          </w:tcPr>
+          <w:p>
+            <w:r>
+              <w:t>O</w:t>
+            </w:r>
+            <w:r>
+              <w:t>k</w:t>
+            </w:r>
+          </w:p>
+        </w:tc>
+        <w:tc>
+          <w:tcPr>
+            <w:tcW w:w="720" w:type="dxa"/>
+            <w:shd w:val="clear" w:color="auto" w:fill="808080" w:themeFill="background1" w:themeFillShade="80"/>
+          </w:tcPr>
+          <w:p/>
+        </w:tc>
+        <w:tc>
+          <w:tcPr>
+            <w:tcW w:w="630" w:type="dxa"/>
+          </w:tcPr>
+          <w:p>
+            <w:r>
+              <w:t>ok</w:t>
+            </w:r>
+          </w:p>
         </w:tc>
         <w:tc>
           <w:tcPr>
@@ -1948,6 +2313,165 @@
       </w:tr>
     </w:tbl>
     <w:p/>
+    <w:p/>
+    <w:p>
+      <w:pPr>
+        <w:rPr>
+          <w:b/>
+        </w:rPr>
+      </w:pPr>
+      <w:r>
+        <w:rPr>
+          <w:b/>
+        </w:rPr>
+        <w:br w:type="page"/>
+      </w:r>
+    </w:p>
+    <w:p>
+      <w:pPr>
+        <w:rPr>
+          <w:b/>
+        </w:rPr>
+      </w:pPr>
+      <w:r>
+        <w:rPr>
+          <w:b/>
+        </w:rPr>
+        <w:lastRenderedPageBreak/>
+        <w:t>OPMERKINGEN</w:t>
+      </w:r>
+    </w:p>
+    <w:p>
+      <w:r>
+        <w:t>De Raml syntax check</w:t>
+      </w:r>
+      <w:r>
+        <w:t>e</w:t>
+      </w:r>
+      <w:r>
+        <w:t xml:space="preserve">r </w:t>
+      </w:r>
+      <w:r>
+        <w:t xml:space="preserve"> geeft een s</w:t>
+      </w:r>
+      <w:r>
+        <w:t>yntax error</w:t>
+      </w:r>
+      <w:r>
+        <w:t xml:space="preserve"> wanneer een key die als ‘integer’ of ‘number’ is gedefinieerd een 0 als waarde heeft: ‘number expected’.</w:t>
+      </w:r>
+      <w:r>
+        <w:br/>
+        <w:t>forums.raml.org/t/0-gives-syntax-error-number-is-expected/1445</w:t>
+      </w:r>
+    </w:p>
+    <w:p>
+      <w:r>
+        <w:t>Van endpoints m</w:t>
+      </w:r>
+      <w:r>
+        <w:t>e</w:t>
+      </w:r>
+      <w:r>
+        <w:t xml:space="preserve">t een </w:t>
+      </w:r>
+      <w:r>
+        <w:t xml:space="preserve">optionele </w:t>
+      </w:r>
+      <w:r>
+        <w:t>parameter</w:t>
+      </w:r>
+      <w:r>
+        <w:t xml:space="preserve"> (anders dan token)</w:t>
+      </w:r>
+      <w:r>
+        <w:t xml:space="preserve"> zijn 2 versies </w:t>
+      </w:r>
+      <w:r>
+        <w:t xml:space="preserve">in Raml definitie file </w:t>
+      </w:r>
+      <w:r>
+        <w:t>gemaakt:</w:t>
+      </w:r>
+    </w:p>
+    <w:p>
+      <w:pPr>
+        <w:pStyle w:val="ListParagraph"/>
+        <w:numPr>
+          <w:ilvl w:val="0"/>
+          <w:numId w:val="1"/>
+        </w:numPr>
+      </w:pPr>
+      <w:r>
+        <w:t>Waarbij parameter een url queryparameter is – bijv /endpoint?param=23</w:t>
+      </w:r>
+    </w:p>
+    <w:p>
+      <w:pPr>
+        <w:pStyle w:val="ListParagraph"/>
+        <w:numPr>
+          <w:ilvl w:val="0"/>
+          <w:numId w:val="1"/>
+        </w:numPr>
+      </w:pPr>
+      <w:bookmarkStart w:id="0" w:name="_GoBack"/>
+      <w:bookmarkEnd w:id="0"/>
+      <w:r>
+        <w:t>Waarbij parameter een uriparameter is – bijv /endpoint/23</w:t>
+      </w:r>
+    </w:p>
+    <w:p>
+      <w:r>
+        <w:t xml:space="preserve">Momenteel werkt </w:t>
+      </w:r>
+      <w:r>
+        <w:t>T</w:t>
+      </w:r>
+      <w:r>
+        <w:t>affy volgens 1. Moet wor</w:t>
+      </w:r>
+      <w:r>
+        <w:t xml:space="preserve">den vlg 2. </w:t>
+      </w:r>
+      <w:r>
+        <w:t xml:space="preserve">Omdat de Mocking Service 1 niet herkent. </w:t>
+      </w:r>
+      <w:r>
+        <w:t xml:space="preserve">Vraag: krijg je dan </w:t>
+      </w:r>
+      <w:r>
+        <w:t>/endpoint/23</w:t>
+      </w:r>
+      <w:r>
+        <w:t xml:space="preserve"> of </w:t>
+      </w:r>
+      <w:r>
+        <w:t>/endpoint/</w:t>
+      </w:r>
+      <w:r>
+        <w:t>{paramName}/</w:t>
+      </w:r>
+      <w:r>
+        <w:t>23</w:t>
+      </w:r>
+      <w:r>
+        <w:t>?</w:t>
+      </w:r>
+    </w:p>
+    <w:p>
+      <w:r>
+        <w:t>/teams en /role methods POST en PUT: testen tegen de Mockingservice geeft een 400 error als response. Wsl omdat parser van de ms niet tegen arrays kan – zie foutmelding. En inhet echt zijn  arrays in POST/PUT bodies geen enkel probleem. Zie o</w:t>
+      </w:r>
+      <w:r>
+        <w:t>o</w:t>
+      </w:r>
+      <w:r>
+        <w:t xml:space="preserve">k </w:t>
+      </w:r>
+      <w:r>
+        <w:t>https://forums.mulesoft.com/questions/44882/endpoint-keeps-returning-error-status-400.html</w:t>
+      </w:r>
+    </w:p>
     <w:sectPr>
       <w:pgSz w:w="11906" w:h="16838"/>
       <w:pgMar w:top="1417" w:right="1417" w:bottom="1417" w:left="1417" w:header="708" w:footer="708" w:gutter="0"/>
@@ -1956,6 +2480,100 @@
     </w:sectPr>
   </w:body>
 </w:document>
+</file>
+
+<file path=word/numbering.xml><?xml version="1.0" encoding="utf-8"?>
+<w:numbering xmlns:wpc="http://schemas.microsoft.com/office/word/2010/wordprocessingCanvas" xmlns:mc="http://schemas.openxmlformats.org/markup-compatibility/2006" xmlns:o="urn:schemas-microsoft-com:office:office" xmlns:r="http://schemas.openxmlformats.org/officeDocument/2006/relationships" xmlns:m="http://schemas.openxmlformats.org/officeDocument/2006/math" xmlns:v="urn:schemas-microsoft-com:vml" xmlns:wp14="http://schemas.microsoft.com/office/word/2010/wordprocessingDrawing" xmlns:wp="http://schemas.openxmlformats.org/drawingml/2006/wordprocessingDrawing" xmlns:w10="urn:schemas-microsoft-com:office:word" xmlns:w="http://schemas.openxmlformats.org/wordprocessingml/2006/main" xmlns:w14="http://schemas.microsoft.com/office/word/2010/wordml" xmlns:wpg="http://schemas.microsoft.com/office/word/2010/wordprocessingGroup" xmlns:wpi="http://schemas.microsoft.com/office/word/2010/wordprocessingInk" xmlns:wne="http://schemas.microsoft.com/office/word/2006/wordml" xmlns:wps="http://schemas.microsoft.com/office/word/2010/wordprocessingShape" mc:Ignorable="w14 wp14">
+  <w:abstractNum w:abstractNumId="0">
+    <w:nsid w:val="034D4AA0"/>
+    <w:multiLevelType w:val="hybridMultilevel"/>
+    <w:tmpl w:val="582C230E"/>
+    <w:lvl w:ilvl="0" w:tplc="0409000F">
+      <w:start w:val="1"/>
+      <w:numFmt w:val="decimal"/>
+      <w:lvlText w:val="%1."/>
+      <w:lvlJc w:val="left"/>
+      <w:pPr>
+        <w:ind w:left="720" w:hanging="360"/>
+      </w:pPr>
+    </w:lvl>
+    <w:lvl w:ilvl="1" w:tplc="04090019" w:tentative="1">
+      <w:start w:val="1"/>
+      <w:numFmt w:val="lowerLetter"/>
+      <w:lvlText w:val="%2."/>
+      <w:lvlJc w:val="left"/>
+      <w:pPr>
+        <w:ind w:left="1440" w:hanging="360"/>
+      </w:pPr>
+    </w:lvl>
+    <w:lvl w:ilvl="2" w:tplc="0409001B" w:tentative="1">
+      <w:start w:val="1"/>
+      <w:numFmt w:val="lowerRoman"/>
+      <w:lvlText w:val="%3."/>
+      <w:lvlJc w:val="right"/>
+      <w:pPr>
+        <w:ind w:left="2160" w:hanging="180"/>
+      </w:pPr>
+    </w:lvl>
+    <w:lvl w:ilvl="3" w:tplc="0409000F" w:tentative="1">
+      <w:start w:val="1"/>
+      <w:numFmt w:val="decimal"/>
+      <w:lvlText w:val="%4."/>
+      <w:lvlJc w:val="left"/>
+      <w:pPr>
+        <w:ind w:left="2880" w:hanging="360"/>
+      </w:pPr>
+    </w:lvl>
+    <w:lvl w:ilvl="4" w:tplc="04090019" w:tentative="1">
+      <w:start w:val="1"/>
+      <w:numFmt w:val="lowerLetter"/>
+      <w:lvlText w:val="%5."/>
+      <w:lvlJc w:val="left"/>
+      <w:pPr>
+        <w:ind w:left="3600" w:hanging="360"/>
+      </w:pPr>
+    </w:lvl>
+    <w:lvl w:ilvl="5" w:tplc="0409001B" w:tentative="1">
+      <w:start w:val="1"/>
+      <w:numFmt w:val="lowerRoman"/>
+      <w:lvlText w:val="%6."/>
+      <w:lvlJc w:val="right"/>
+      <w:pPr>
+        <w:ind w:left="4320" w:hanging="180"/>
+      </w:pPr>
+    </w:lvl>
+    <w:lvl w:ilvl="6" w:tplc="0409000F" w:tentative="1">
+      <w:start w:val="1"/>
+      <w:numFmt w:val="decimal"/>
+      <w:lvlText w:val="%7."/>
+      <w:lvlJc w:val="left"/>
+      <w:pPr>
+        <w:ind w:left="5040" w:hanging="360"/>
+      </w:pPr>
+    </w:lvl>
+    <w:lvl w:ilvl="7" w:tplc="04090019" w:tentative="1">
+      <w:start w:val="1"/>
+      <w:numFmt w:val="lowerLetter"/>
+      <w:lvlText w:val="%8."/>
+      <w:lvlJc w:val="left"/>
+      <w:pPr>
+        <w:ind w:left="5760" w:hanging="360"/>
+      </w:pPr>
+    </w:lvl>
+    <w:lvl w:ilvl="8" w:tplc="0409001B" w:tentative="1">
+      <w:start w:val="1"/>
+      <w:numFmt w:val="lowerRoman"/>
+      <w:lvlText w:val="%9."/>
+      <w:lvlJc w:val="right"/>
+      <w:pPr>
+        <w:ind w:left="6480" w:hanging="180"/>
+      </w:pPr>
+    </w:lvl>
+  </w:abstractNum>
+  <w:num w:numId="1">
+    <w:abstractNumId w:val="0"/>
+  </w:num>
+</w:numbering>
 </file>
 
 <file path=word/styles.xml><?xml version="1.0" encoding="utf-8"?>
@@ -2184,6 +2802,17 @@
     <w:name w:val="raml-console-resource-path-active"/>
     <w:basedOn w:val="DefaultParagraphFont"/>
     <w:rsid w:val="00B05D29"/>
+  </w:style>
+  <w:style w:type="paragraph" w:styleId="ListParagraph">
+    <w:name w:val="List Paragraph"/>
+    <w:basedOn w:val="Normal"/>
+    <w:uiPriority w:val="34"/>
+    <w:qFormat/>
+    <w:rsid w:val="00CF72E9"/>
+    <w:pPr>
+      <w:ind w:left="720"/>
+      <w:contextualSpacing/>
+    </w:pPr>
   </w:style>
 </w:styles>
 </file>
@@ -2414,6 +3043,17 @@
     <w:name w:val="raml-console-resource-path-active"/>
     <w:basedOn w:val="DefaultParagraphFont"/>
     <w:rsid w:val="00B05D29"/>
+  </w:style>
+  <w:style w:type="paragraph" w:styleId="ListParagraph">
+    <w:name w:val="List Paragraph"/>
+    <w:basedOn w:val="Normal"/>
+    <w:uiPriority w:val="34"/>
+    <w:qFormat/>
+    <w:rsid w:val="00CF72E9"/>
+    <w:pPr>
+      <w:ind w:left="720"/>
+      <w:contextualSpacing/>
+    </w:pPr>
   </w:style>
 </w:styles>
 </file>

</xml_diff>